<commit_message>
introduction and literature review
</commit_message>
<xml_diff>
--- a/Documentation/Final Draft/Dissertation_Paper.docx
+++ b/Documentation/Final Draft/Dissertation_Paper.docx
@@ -1,6 +1,6 @@
 
 <file path=word/document.xml><?xml version="1.0" encoding="utf-8"?>
-<w:document xmlns:cx="http://schemas.microsoft.com/office/drawing/2014/chartex" xmlns:cx1="http://schemas.microsoft.com/office/drawing/2015/9/8/chartex" xmlns:cx2="http://schemas.microsoft.com/office/drawing/2015/10/21/chartex" xmlns:cx3="http://schemas.microsoft.com/office/drawing/2016/5/9/chartex" xmlns:cx4="http://schemas.microsoft.com/office/drawing/2016/5/10/chartex" xmlns:cx5="http://schemas.microsoft.com/office/drawing/2016/5/11/chartex" xmlns:cx6="http://schemas.microsoft.com/office/drawing/2016/5/12/chartex" xmlns:cx7="http://schemas.microsoft.com/office/drawing/2016/5/13/chartex" xmlns:cx8="http://schemas.microsoft.com/office/drawing/2016/5/14/chartex" xmlns:mc="http://schemas.openxmlformats.org/markup-compatibility/2006" xmlns:aink="http://schemas.microsoft.com/office/drawing/2016/ink" xmlns:am3d="http://schemas.microsoft.com/office/drawing/2017/model3d" xmlns:o="urn:schemas-microsoft-com:office:office" xmlns:oel="http://schemas.microsoft.com/office/2019/extlst" xmlns:r="http://purl.oclc.org/ooxml/officeDocument/relationships" xmlns:m="http://purl.oclc.org/ooxml/officeDocument/math" xmlns:v="urn:schemas-microsoft-com:vml" xmlns:wp14="http://schemas.microsoft.com/office/word/2010/wordprocessingDrawing" xmlns:wp="http://purl.oclc.org/ooxml/drawingml/wordprocessingDrawing" xmlns:w10="urn:schemas-microsoft-com:office:word" xmlns:w="http://purl.oclc.org/ooxml/wordprocessingml/main" xmlns:w14="http://schemas.microsoft.com/office/word/2010/wordml" xmlns:w15="http://schemas.microsoft.com/office/word/2012/wordml" xmlns:w16cex="http://schemas.microsoft.com/office/word/2018/wordml/cex" xmlns:w16cid="http://schemas.microsoft.com/office/word/2016/wordml/cid" xmlns:w16="http://schemas.microsoft.com/office/word/2018/wordml" xmlns:w16sdtdh="http://schemas.microsoft.com/office/word/2020/wordml/sdtdatahash" xmlns:w16se="http://schemas.microsoft.com/office/word/2015/wordml/symex" xmlns:wpi="http://schemas.microsoft.com/office/word/2010/wordprocessingInk" xmlns:wne="http://schemas.microsoft.com/office/word/2006/wordml" mc:Ignorable="w14 w15 w16se w16cid w16 w16cex w16sdtdh wne wp14" w:conformance="strict">
+<w:document xmlns:cx="http://schemas.microsoft.com/office/drawing/2014/chartex" xmlns:cx1="http://schemas.microsoft.com/office/drawing/2015/9/8/chartex" xmlns:cx2="http://schemas.microsoft.com/office/drawing/2015/10/21/chartex" xmlns:cx3="http://schemas.microsoft.com/office/drawing/2016/5/9/chartex" xmlns:cx4="http://schemas.microsoft.com/office/drawing/2016/5/10/chartex" xmlns:cx5="http://schemas.microsoft.com/office/drawing/2016/5/11/chartex" xmlns:cx6="http://schemas.microsoft.com/office/drawing/2016/5/12/chartex" xmlns:cx7="http://schemas.microsoft.com/office/drawing/2016/5/13/chartex" xmlns:cx8="http://schemas.microsoft.com/office/drawing/2016/5/14/chartex" xmlns:mc="http://schemas.openxmlformats.org/markup-compatibility/2006" xmlns:aink="http://schemas.microsoft.com/office/drawing/2016/ink" xmlns:am3d="http://schemas.microsoft.com/office/drawing/2017/model3d" xmlns:o="urn:schemas-microsoft-com:office:office" xmlns:r="http://purl.oclc.org/ooxml/officeDocument/relationships" xmlns:m="http://purl.oclc.org/ooxml/officeDocument/math" xmlns:v="urn:schemas-microsoft-com:vml" xmlns:wp14="http://schemas.microsoft.com/office/word/2010/wordprocessingDrawing" xmlns:wp="http://purl.oclc.org/ooxml/drawingml/wordprocessingDrawing" xmlns:w10="urn:schemas-microsoft-com:office:word" xmlns:w="http://purl.oclc.org/ooxml/wordprocessingml/main" xmlns:w14="http://schemas.microsoft.com/office/word/2010/wordml" xmlns:w15="http://schemas.microsoft.com/office/word/2012/wordml" xmlns:w16cex="http://schemas.microsoft.com/office/word/2018/wordml/cex" xmlns:w16cid="http://schemas.microsoft.com/office/word/2016/wordml/cid" xmlns:w16="http://schemas.microsoft.com/office/word/2018/wordml" xmlns:w16sdtdh="http://schemas.microsoft.com/office/word/2020/wordml/sdtdatahash" xmlns:w16se="http://schemas.microsoft.com/office/word/2015/wordml/symex" xmlns:wpi="http://schemas.microsoft.com/office/word/2010/wordprocessingInk" xmlns:wne="http://schemas.microsoft.com/office/word/2006/wordml" mc:Ignorable="w14 w15 w16se w16cid w16 w16cex w16sdtdh wne wp14" w:conformance="strict">
   <w:body>
     <w:p>
       <w:pPr>
@@ -395,7 +395,13 @@
         <w:t>.</w:t>
       </w:r>
       <w:r>
-        <w:t xml:space="preserve"> This model will then be compared with a Random Forest Classifier approach and </w:t>
+        <w:t xml:space="preserve"> This model will then be compared with a Random Forest Classifier</w:t>
+      </w:r>
+      <w:r>
+        <w:t xml:space="preserve"> and Logistic Regression</w:t>
+      </w:r>
+      <w:r>
+        <w:t xml:space="preserve"> approach and </w:t>
       </w:r>
       <w:r>
         <w:t>a distinction will be made based on efficiency and accuracy.</w:t>
@@ -552,18 +558,18 @@
                 <v:path o:extrusionok="f" gradientshapeok="t" o:connecttype="rect"/>
                 <o:lock v:ext="edit" aspectratio="t"/>
               </v:shapetype>
-              <v:shape id="_x0000_i1025" type="#_x0000_t75" style="width:210pt;height:196.2pt" o:ole="">
+              <v:shape id="_x0000_i1025" type="#_x0000_t75" style="width:208.8pt;height:194.4pt" o:ole="">
                 <v:imagedata r:id="rId10" o:title=""/>
               </v:shape>
-              <o:OLEObject Type="Embed" ProgID="PBrush" ShapeID="_x0000_i1025" DrawAspect="Content" ObjectID="_1720566856" r:id="rId11"/>
+              <o:OLEObject Type="Embed" ProgID="PBrush" ShapeID="_x0000_i1025" DrawAspect="Content" ObjectID="_1720882699" r:id="rId11"/>
             </w:object>
           </mc:Choice>
           <mc:Fallback>
             <w:object>
               <w:drawing>
-                <wp:inline distT="0" distB="0" distL="0" distR="0" wp14:anchorId="7A148901" wp14:editId="24D66510">
-                  <wp:extent cx="2667000" cy="2491740"/>
-                  <wp:effectExtent l="0" t="0" r="0" b="3810"/>
+                <wp:inline distT="0" distB="0" distL="0" distR="0" wp14:anchorId="3804D89A" wp14:editId="60AE3377">
+                  <wp:extent cx="2651760" cy="2468880"/>
+                  <wp:effectExtent l="0" t="0" r="0" b="7620"/>
                   <wp:docPr id="1" name="Picture 1"/>
                   <wp:cNvGraphicFramePr>
                     <a:graphicFrameLocks xmlns:a="http://purl.oclc.org/ooxml/drawingml/main" noChangeAspect="1"/>
@@ -577,7 +583,7 @@
                             <a:picLocks noChangeAspect="1" noChangeArrowheads="1"/>
                             <a:extLst>
                               <a:ext uri="{837473B0-CC2E-450a-ABE3-18F120FF3D37}">
-                                <a15:objectPr xmlns:a15="http://schemas.microsoft.com/office/drawing/2012/main" objectId="_1720566856" isActiveX="0" linkType=""/>
+                                <a15:objectPr xmlns:a15="http://schemas.microsoft.com/office/drawing/2012/main" objectId="_1720882699" isActiveX="0" linkType=""/>
                               </a:ext>
                             </a:extLst>
                           </pic:cNvPicPr>
@@ -598,7 +604,7 @@
                         <pic:spPr bwMode="auto">
                           <a:xfrm>
                             <a:off x="0" y="0"/>
-                            <a:ext cx="2667000" cy="2491740"/>
+                            <a:ext cx="2651760" cy="2468880"/>
                           </a:xfrm>
                           <a:prstGeom prst="rect">
                             <a:avLst/>
@@ -652,6 +658,12 @@
         <w:rPr>
           <w:lang w:val="en-GB"/>
         </w:rPr>
+        <w:tab/>
+      </w:r>
+      <w:r>
+        <w:rPr>
+          <w:lang w:val="en-GB"/>
+        </w:rPr>
         <w:t xml:space="preserve">At the highest level of professional basketball, </w:t>
       </w:r>
       <w:r>
@@ -706,7 +718,19 @@
         <w:rPr>
           <w:lang w:val="en-GB"/>
         </w:rPr>
-        <w:t xml:space="preserve">the player as well as the defenders ability. The ultimate goal </w:t>
+        <w:t xml:space="preserve">the player as well as the </w:t>
+      </w:r>
+      <w:r>
+        <w:rPr>
+          <w:lang w:val="en-GB"/>
+        </w:rPr>
+        <w:t>defender’s</w:t>
+      </w:r>
+      <w:r>
+        <w:rPr>
+          <w:lang w:val="en-GB"/>
+        </w:rPr>
+        <w:t xml:space="preserve"> ability. The ultimate goal </w:t>
       </w:r>
       <w:r>
         <w:rPr>
@@ -757,6 +781,12 @@
         <w:rPr>
           <w:lang w:val="en-GB"/>
         </w:rPr>
+        <w:tab/>
+      </w:r>
+      <w:r>
+        <w:rPr>
+          <w:lang w:val="en-GB"/>
+        </w:rPr>
         <w:t>General managers such as Darryl Morey set out to prove that data driven decisions would result in a competitive edge. Previously implemented conventional methods used to simulate gameplay and deduce plays have ignored that in a sport such as basketball the dynamics of movement and cohesiveness are unique from line-up to line-up and do not depend solely on individual offensive and defensive ability.</w:t>
       </w:r>
     </w:p>
@@ -772,6 +802,12 @@
         <w:rPr>
           <w:lang w:val="en-GB"/>
         </w:rPr>
+        <w:tab/>
+      </w:r>
+      <w:r>
+        <w:rPr>
+          <w:lang w:val="en-GB"/>
+        </w:rPr>
         <w:t xml:space="preserve">The </w:t>
       </w:r>
       <w:r>
@@ -808,7 +844,19 @@
         <w:rPr>
           <w:lang w:val="en-GB"/>
         </w:rPr>
-        <w:t xml:space="preserve">This information then allows teams and coaches to make beneficial long term decisions </w:t>
+        <w:t xml:space="preserve">This information then allows teams and coaches to make beneficial </w:t>
+      </w:r>
+      <w:r>
+        <w:rPr>
+          <w:lang w:val="en-GB"/>
+        </w:rPr>
+        <w:t>long-term</w:t>
+      </w:r>
+      <w:r>
+        <w:rPr>
+          <w:lang w:val="en-GB"/>
+        </w:rPr>
+        <w:t xml:space="preserve"> decisions </w:t>
       </w:r>
       <w:r>
         <w:rPr>
@@ -844,7 +892,19 @@
         <w:rPr>
           <w:lang w:val="en-GB"/>
         </w:rPr>
-        <w:t xml:space="preserve"> The performance in the Elo system is  not measured in </w:t>
+        <w:t xml:space="preserve"> The performance in the Elo system </w:t>
+      </w:r>
+      <w:r>
+        <w:rPr>
+          <w:lang w:val="en-GB"/>
+        </w:rPr>
+        <w:t>is not</w:t>
+      </w:r>
+      <w:r>
+        <w:rPr>
+          <w:lang w:val="en-GB"/>
+        </w:rPr>
+        <w:t xml:space="preserve"> measured in </w:t>
       </w:r>
       <w:r>
         <w:rPr>
@@ -871,6 +931,12 @@
         <w:rPr>
           <w:lang w:val="en-GB"/>
         </w:rPr>
+        <w:tab/>
+      </w:r>
+      <w:r>
+        <w:rPr>
+          <w:lang w:val="en-GB"/>
+        </w:rPr>
         <w:t xml:space="preserve">The Random Forest </w:t>
       </w:r>
       <w:r>
@@ -1077,25 +1143,106 @@
     </w:p>
     <w:p>
       <w:pPr>
+        <w:pStyle w:val="BodyText"/>
+        <w:ind w:firstLine="0pt"/>
+        <w:rPr>
+          <w:lang w:val="en-GB"/>
+        </w:rPr>
+      </w:pPr>
+      <w:r>
+        <w:rPr>
+          <w:lang w:val="en-GB"/>
+        </w:rPr>
+        <w:lastRenderedPageBreak/>
+        <w:t>The</w:t>
+      </w:r>
+      <w:r>
+        <w:rPr>
+          <w:lang w:val="en-GB"/>
+        </w:rPr>
+        <w:t xml:space="preserve"> logistic regression model is </w:t>
+      </w:r>
+      <w:r>
+        <w:rPr>
+          <w:lang w:val="en-GB"/>
+        </w:rPr>
+        <w:t xml:space="preserve">used for classification and prediction analysis. It estimates the probability </w:t>
+      </w:r>
+      <w:r>
+        <w:rPr>
+          <w:lang w:val="en-GB"/>
+        </w:rPr>
+        <w:t xml:space="preserve">of an event occurring such as a win or a loss in this case. </w:t>
+      </w:r>
+      <w:r>
+        <w:rPr>
+          <w:lang w:val="en-GB"/>
+        </w:rPr>
+        <w:t>Since the result generated is a probability</w:t>
+      </w:r>
+      <w:r>
+        <w:rPr>
+          <w:lang w:val="en-GB"/>
+        </w:rPr>
+        <w:t>, the dependant variable is bound between 0 and 1</w:t>
+      </w:r>
+      <w:r>
+        <w:rPr>
+          <w:lang w:val="en-GB"/>
+        </w:rPr>
+        <w:t xml:space="preserve"> </w:t>
+      </w:r>
+      <w:r>
+        <w:rPr>
+          <w:lang w:val="en-GB"/>
+        </w:rPr>
+        <w:t>[15]</w:t>
+      </w:r>
+      <w:r>
+        <w:rPr>
+          <w:lang w:val="en-GB"/>
+        </w:rPr>
+        <w:t>.</w:t>
+      </w:r>
+      <w:r>
+        <w:rPr>
+          <w:lang w:val="en-GB"/>
+        </w:rPr>
+        <w:t xml:space="preserve"> </w:t>
+      </w:r>
+      <w:r>
+        <w:rPr>
+          <w:lang w:val="en-GB"/>
+        </w:rPr>
+        <w:t xml:space="preserve">This </w:t>
+      </w:r>
+      <w:r>
+        <w:rPr>
+          <w:lang w:val="en-GB"/>
+        </w:rPr>
+        <w:t>model only uses the specified data to make a prediction without taking any other factors into account</w:t>
+      </w:r>
+      <w:r>
+        <w:rPr>
+          <w:lang w:val="en-GB"/>
+        </w:rPr>
+        <w:t>. Thus, removing all bias from the equation.</w:t>
+      </w:r>
+    </w:p>
+    <w:p>
+      <w:pPr>
         <w:pStyle w:val="Heading1"/>
+      </w:pPr>
+      <w:r>
+        <w:t>Literature Review</w:t>
+      </w:r>
+    </w:p>
+    <w:p>
+      <w:pPr>
         <w:rPr>
           <w:highlight w:val="yellow"/>
         </w:rPr>
       </w:pPr>
-      <w:r>
-        <w:rPr>
-          <w:highlight w:val="yellow"/>
-        </w:rPr>
-        <w:lastRenderedPageBreak/>
-        <w:t>Literature Review</w:t>
-      </w:r>
-    </w:p>
-    <w:p>
-      <w:pPr>
-        <w:rPr>
-          <w:highlight w:val="yellow"/>
-        </w:rPr>
-      </w:pPr>
     </w:p>
     <w:p>
       <w:pPr>
@@ -1114,7 +1261,19 @@
         <w:rPr>
           <w:lang w:val="en-GB"/>
         </w:rPr>
-        <w:t xml:space="preserve"> predictions of a team’s seed greatly influences a team’s chances of winning </w:t>
+        <w:t xml:space="preserve"> predictions of a team’s seed greatly </w:t>
+      </w:r>
+      <w:r>
+        <w:rPr>
+          <w:lang w:val="en-GB"/>
+        </w:rPr>
+        <w:t>influence</w:t>
+      </w:r>
+      <w:r>
+        <w:rPr>
+          <w:lang w:val="en-GB"/>
+        </w:rPr>
+        <w:t xml:space="preserve"> a team’s chances of winning </w:t>
       </w:r>
       <w:r>
         <w:rPr>
@@ -1431,13 +1590,7 @@
         <w:rPr>
           <w:lang w:val="en-GB"/>
         </w:rPr>
-        <w:t>the</w:t>
-      </w:r>
-      <w:r>
-        <w:rPr>
-          <w:lang w:val="en-GB"/>
-        </w:rPr>
-        <w:t xml:space="preserve"> many performances of an individual will be</w:t>
+        <w:t>the many performances of an individual will be</w:t>
       </w:r>
       <w:r>
         <w:rPr>
@@ -1449,19 +1602,7 @@
         <w:rPr>
           <w:lang w:val="en-GB"/>
         </w:rPr>
-        <w:t xml:space="preserve">normally distributed, when evaluated on </w:t>
-      </w:r>
-      <w:r>
-        <w:rPr>
-          <w:lang w:val="en-GB"/>
-        </w:rPr>
-        <w:t>an appropriate</w:t>
-      </w:r>
-      <w:r>
-        <w:rPr>
-          <w:lang w:val="en-GB"/>
-        </w:rPr>
-        <w:t xml:space="preserve"> scale</w:t>
+        <w:t>normally distributed, when evaluated on an appropriate scale</w:t>
       </w:r>
       <w:r>
         <w:rPr>
@@ -1596,7 +1737,13 @@
         <w:rPr>
           <w:lang w:val="en-GB"/>
         </w:rPr>
-        <w:t>teams probable margin of victory if they win the game</w:t>
+        <w:t>team’s</w:t>
+      </w:r>
+      <w:r>
+        <w:rPr>
+          <w:lang w:val="en-GB"/>
+        </w:rPr>
+        <w:t xml:space="preserve"> probable margin of victory if they win the game</w:t>
       </w:r>
       <w:r>
         <w:rPr>
@@ -1748,7 +1895,13 @@
         <w:rPr>
           <w:lang w:val="en-GB"/>
         </w:rPr>
-        <w:t xml:space="preserve">Each of the fifteen teams in each conference are then </w:t>
+        <w:t xml:space="preserve">Each of the fifteen teams in each conference are </w:t>
+      </w:r>
+      <w:r>
+        <w:rPr>
+          <w:lang w:val="en-GB"/>
+        </w:rPr>
+        <w:t xml:space="preserve">then </w:t>
       </w:r>
       <w:r>
         <w:rPr>
@@ -1789,6 +1942,74 @@
     </w:p>
     <w:p>
       <w:pPr>
+        <w:pStyle w:val="BodyText"/>
+        <w:rPr>
+          <w:lang w:val="en-GB"/>
+        </w:rPr>
+      </w:pPr>
+      <w:r>
+        <w:rPr>
+          <w:lang w:val="en-GB"/>
+        </w:rPr>
+        <w:t xml:space="preserve">The largest noticeable drawback of the Elo algorithm </w:t>
+      </w:r>
+      <w:r>
+        <w:rPr>
+          <w:lang w:val="en-GB"/>
+        </w:rPr>
+        <w:t xml:space="preserve">is that two teams can have identical results but </w:t>
+      </w:r>
+      <w:r>
+        <w:rPr>
+          <w:lang w:val="en-GB"/>
+        </w:rPr>
+        <w:t>end up with different ratings because the</w:t>
+      </w:r>
+      <w:r>
+        <w:rPr>
+          <w:lang w:val="en-GB"/>
+        </w:rPr>
+        <w:t xml:space="preserve"> ratings are calculated as a change to the current rating.</w:t>
+      </w:r>
+      <w:r>
+        <w:rPr>
+          <w:lang w:val="en-GB"/>
+        </w:rPr>
+        <w:t xml:space="preserve"> In a practical sense</w:t>
+      </w:r>
+      <w:r>
+        <w:rPr>
+          <w:lang w:val="en-GB"/>
+        </w:rPr>
+        <w:t xml:space="preserve"> it works as it is supposed to because a vast majority of </w:t>
+      </w:r>
+      <w:r>
+        <w:rPr>
+          <w:lang w:val="en-GB"/>
+        </w:rPr>
+        <w:t>teams improve at a very slow pace</w:t>
+      </w:r>
+      <w:r>
+        <w:rPr>
+          <w:lang w:val="en-GB"/>
+        </w:rPr>
+        <w:t xml:space="preserve">. However, the system can be seen as </w:t>
+      </w:r>
+      <w:r>
+        <w:rPr>
+          <w:lang w:val="en-GB"/>
+        </w:rPr>
+        <w:t>an</w:t>
+      </w:r>
+      <w:r>
+        <w:rPr>
+          <w:lang w:val="en-GB"/>
+        </w:rPr>
+        <w:t xml:space="preserve"> unfair to teams that improve rapidly from a low starting point.</w:t>
+      </w:r>
+    </w:p>
+    <w:p>
+      <w:pPr>
         <w:pStyle w:val="Heading2"/>
         <w:rPr>
           <w:lang w:val="en-GB"/>
@@ -1803,11 +2024,627 @@
     </w:p>
     <w:p>
       <w:pPr>
+        <w:pStyle w:val="BodyText"/>
+        <w:rPr>
+          <w:lang w:val="en-GB"/>
+        </w:rPr>
+      </w:pPr>
+      <w:r>
+        <w:rPr>
+          <w:lang w:val="en-GB"/>
+        </w:rPr>
+        <w:t xml:space="preserve">Classification constitutes a </w:t>
+      </w:r>
+      <w:r>
+        <w:rPr>
+          <w:lang w:val="en-GB"/>
+        </w:rPr>
+        <w:t>large</w:t>
+      </w:r>
+      <w:r>
+        <w:rPr>
+          <w:lang w:val="en-GB"/>
+        </w:rPr>
+        <w:t xml:space="preserve"> portion </w:t>
+      </w:r>
+      <w:r>
+        <w:rPr>
+          <w:lang w:val="en-GB"/>
+        </w:rPr>
+        <w:t xml:space="preserve">of machine learning. </w:t>
+      </w:r>
+      <w:r>
+        <w:rPr>
+          <w:lang w:val="en-GB"/>
+        </w:rPr>
+        <w:t xml:space="preserve">The </w:t>
+      </w:r>
+      <w:r>
+        <w:rPr>
+          <w:lang w:val="en-GB"/>
+        </w:rPr>
+        <w:t xml:space="preserve">ability to precisely classify observation is extremely </w:t>
+      </w:r>
+      <w:r>
+        <w:rPr>
+          <w:lang w:val="en-GB"/>
+        </w:rPr>
+        <w:t xml:space="preserve">important when it comes to making accurate predictions. </w:t>
+      </w:r>
+      <w:r>
+        <w:rPr>
+          <w:lang w:val="en-GB"/>
+        </w:rPr>
+        <w:t xml:space="preserve">Individual decision trees are </w:t>
+      </w:r>
+      <w:r>
+        <w:rPr>
+          <w:lang w:val="en-GB"/>
+        </w:rPr>
+        <w:t xml:space="preserve">combined to make a random forest. </w:t>
+      </w:r>
+      <w:r>
+        <w:rPr>
+          <w:lang w:val="en-GB"/>
+        </w:rPr>
+        <w:t>A decision tree is a flowchart-like structure</w:t>
+      </w:r>
+      <w:r>
+        <w:rPr>
+          <w:lang w:val="en-GB"/>
+        </w:rPr>
+        <w:t>, where each node denotes a test on an attribute</w:t>
+      </w:r>
+      <w:r>
+        <w:rPr>
+          <w:lang w:val="en-GB"/>
+        </w:rPr>
+        <w:t xml:space="preserve">, each branch represents an outcome or </w:t>
+      </w:r>
+      <w:r>
+        <w:rPr>
+          <w:lang w:val="en-GB"/>
+        </w:rPr>
+        <w:t>result,</w:t>
+      </w:r>
+      <w:r>
+        <w:rPr>
+          <w:lang w:val="en-GB"/>
+        </w:rPr>
+        <w:t xml:space="preserve"> and each terminal node </w:t>
+      </w:r>
+      <w:r>
+        <w:rPr>
+          <w:lang w:val="en-GB"/>
+        </w:rPr>
+        <w:t>holds a class label</w:t>
+      </w:r>
+      <w:r>
+        <w:rPr>
+          <w:lang w:val="en-GB"/>
+        </w:rPr>
+        <w:t xml:space="preserve"> [</w:t>
+      </w:r>
+      <w:r>
+        <w:rPr>
+          <w:lang w:val="en-GB"/>
+        </w:rPr>
+        <w:t>12</w:t>
+      </w:r>
+      <w:r>
+        <w:rPr>
+          <w:lang w:val="en-GB"/>
+        </w:rPr>
+        <w:t>]</w:t>
+      </w:r>
+      <w:r>
+        <w:rPr>
+          <w:lang w:val="en-GB"/>
+        </w:rPr>
+        <w:t>.</w:t>
+      </w:r>
+      <w:r>
+        <w:rPr>
+          <w:lang w:val="en-GB"/>
+        </w:rPr>
+        <w:t xml:space="preserve"> The </w:t>
+      </w:r>
+      <w:r>
+        <w:rPr>
+          <w:lang w:val="en-GB"/>
+        </w:rPr>
+        <w:t xml:space="preserve">varying number of decision trees in the model operate as an ensemble. </w:t>
+      </w:r>
+      <w:r>
+        <w:rPr>
+          <w:lang w:val="en-GB"/>
+        </w:rPr>
+        <w:t xml:space="preserve">Each of the individual trees </w:t>
+      </w:r>
+      <w:r>
+        <w:rPr>
+          <w:lang w:val="en-GB"/>
+        </w:rPr>
+        <w:t xml:space="preserve">in the random forest then reports a class prediction and the class with the most words </w:t>
+      </w:r>
+      <w:r>
+        <w:rPr>
+          <w:lang w:val="en-GB"/>
+        </w:rPr>
+        <w:t>are</w:t>
+      </w:r>
+      <w:r>
+        <w:rPr>
+          <w:lang w:val="en-GB"/>
+        </w:rPr>
+        <w:t xml:space="preserve"> taken as the </w:t>
+      </w:r>
+      <w:r>
+        <w:rPr>
+          <w:lang w:val="en-GB"/>
+        </w:rPr>
+        <w:t>model’s</w:t>
+      </w:r>
+      <w:r>
+        <w:rPr>
+          <w:lang w:val="en-GB"/>
+        </w:rPr>
+        <w:t xml:space="preserve"> prediction.</w:t>
+      </w:r>
+      <w:r>
+        <w:rPr>
+          <w:lang w:val="en-GB"/>
+        </w:rPr>
+        <w:t xml:space="preserve"> The fundamental principle behind this approach is “A large number of relatively uncorrelated models operating as a </w:t>
+      </w:r>
+      <w:r>
+        <w:rPr>
+          <w:lang w:val="en-GB"/>
+        </w:rPr>
+        <w:t xml:space="preserve">group will outperform any of the individual </w:t>
+      </w:r>
+      <w:r>
+        <w:rPr>
+          <w:lang w:val="en-GB"/>
+        </w:rPr>
+        <w:t>constituent models</w:t>
+      </w:r>
+      <w:r>
+        <w:rPr>
+          <w:lang w:val="en-GB"/>
+        </w:rPr>
+        <w:t xml:space="preserve"> [13]</w:t>
+      </w:r>
+      <w:r>
+        <w:rPr>
+          <w:lang w:val="en-GB"/>
+        </w:rPr>
+        <w:t>.</w:t>
+      </w:r>
+      <w:r>
+        <w:rPr>
+          <w:lang w:val="en-GB"/>
+        </w:rPr>
+        <w:t>”</w:t>
+      </w:r>
+      <w:r>
+        <w:rPr>
+          <w:lang w:val="en-GB"/>
+        </w:rPr>
+        <w:t xml:space="preserve"> The randomness associated with </w:t>
+      </w:r>
+      <w:r>
+        <w:rPr>
+          <w:lang w:val="en-GB"/>
+        </w:rPr>
+        <w:t xml:space="preserve">generating the </w:t>
+      </w:r>
+      <w:r>
+        <w:rPr>
+          <w:lang w:val="en-GB"/>
+        </w:rPr>
+        <w:t>individual</w:t>
+      </w:r>
+      <w:r>
+        <w:rPr>
+          <w:lang w:val="en-GB"/>
+        </w:rPr>
+        <w:t xml:space="preserve"> </w:t>
+      </w:r>
+      <w:r>
+        <w:rPr>
+          <w:lang w:val="en-GB"/>
+        </w:rPr>
+        <w:t xml:space="preserve">trees </w:t>
+      </w:r>
+      <w:r>
+        <w:rPr>
+          <w:lang w:val="en-GB"/>
+        </w:rPr>
+        <w:t xml:space="preserve">minimises the </w:t>
+      </w:r>
+      <w:r>
+        <w:rPr>
+          <w:lang w:val="en-GB"/>
+        </w:rPr>
+        <w:t xml:space="preserve">possibility for over-fitting </w:t>
+      </w:r>
+      <w:r>
+        <w:rPr>
+          <w:lang w:val="en-GB"/>
+        </w:rPr>
+        <w:t>and improves the overall accuracy of the model.</w:t>
+      </w:r>
+      <w:r>
+        <w:rPr>
+          <w:lang w:val="en-GB"/>
+        </w:rPr>
+        <w:t xml:space="preserve"> This is primarily because the final prediction is deciphered by</w:t>
+      </w:r>
+      <w:r>
+        <w:rPr>
+          <w:lang w:val="en-GB"/>
+        </w:rPr>
+        <w:t xml:space="preserve"> calculating the mean </w:t>
+      </w:r>
+      <w:r>
+        <w:rPr>
+          <w:lang w:val="en-GB"/>
+        </w:rPr>
+        <w:t>of the predictions of each individual tree</w:t>
+      </w:r>
+      <w:r>
+        <w:rPr>
+          <w:lang w:val="en-GB"/>
+        </w:rPr>
+        <w:t xml:space="preserve">, thus following the </w:t>
+      </w:r>
+      <w:r>
+        <w:rPr>
+          <w:lang w:val="en-GB"/>
+        </w:rPr>
+        <w:t>above-mentioned</w:t>
+      </w:r>
+      <w:r>
+        <w:rPr>
+          <w:lang w:val="en-GB"/>
+        </w:rPr>
+        <w:t xml:space="preserve"> </w:t>
+      </w:r>
+      <w:r>
+        <w:rPr>
+          <w:lang w:val="en-GB"/>
+        </w:rPr>
+        <w:t>principle.</w:t>
+      </w:r>
+    </w:p>
+    <w:p>
+      <w:pPr>
+        <w:pStyle w:val="BodyText"/>
+        <w:rPr>
+          <w:lang w:val="en-GB"/>
+        </w:rPr>
+      </w:pPr>
+      <w:r>
+        <w:rPr>
+          <w:lang w:val="en-GB"/>
+        </w:rPr>
+        <w:t>An observable drawback of th</w:t>
+      </w:r>
+      <w:r>
+        <w:rPr>
+          <w:lang w:val="en-GB"/>
+        </w:rPr>
+        <w:t>is</w:t>
+      </w:r>
+      <w:r>
+        <w:rPr>
+          <w:lang w:val="en-GB"/>
+        </w:rPr>
+        <w:t xml:space="preserve"> </w:t>
+      </w:r>
+      <w:r>
+        <w:rPr>
+          <w:lang w:val="en-GB"/>
+        </w:rPr>
+        <w:t>model is that it is not easily interp</w:t>
+      </w:r>
+      <w:r>
+        <w:rPr>
+          <w:lang w:val="en-GB"/>
+        </w:rPr>
+        <w:t xml:space="preserve">retable. It provides feature </w:t>
+      </w:r>
+      <w:r>
+        <w:rPr>
+          <w:lang w:val="en-GB"/>
+        </w:rPr>
+        <w:t>importance,</w:t>
+      </w:r>
+      <w:r>
+        <w:rPr>
+          <w:lang w:val="en-GB"/>
+        </w:rPr>
+        <w:t xml:space="preserve"> </w:t>
+      </w:r>
+      <w:r>
+        <w:rPr>
+          <w:lang w:val="en-GB"/>
+        </w:rPr>
+        <w:t xml:space="preserve">but it does not provide complete visibility into the coefficients. </w:t>
+      </w:r>
+      <w:r>
+        <w:rPr>
+          <w:lang w:val="en-GB"/>
+        </w:rPr>
+        <w:t>It is also computationally intensive for large datasets</w:t>
+      </w:r>
+      <w:r>
+        <w:rPr>
+          <w:lang w:val="en-GB"/>
+        </w:rPr>
+        <w:t xml:space="preserve"> and the user has very little control over what the model actually does [14].</w:t>
+      </w:r>
+    </w:p>
+    <w:p>
+      <w:pPr>
+        <w:pStyle w:val="Heading2"/>
+        <w:rPr>
+          <w:lang w:val="en-GB"/>
+        </w:rPr>
+      </w:pPr>
+      <w:r>
+        <w:rPr>
+          <w:lang w:val="en-GB"/>
+        </w:rPr>
+        <w:t>Logistic Regression:</w:t>
+      </w:r>
+    </w:p>
+    <w:p>
+      <w:pPr>
+        <w:ind w:firstLine="14.40pt"/>
         <w:jc w:val="both"/>
         <w:rPr>
           <w:lang w:val="en-GB"/>
         </w:rPr>
       </w:pPr>
+      <w:r>
+        <w:rPr>
+          <w:lang w:val="en-GB"/>
+        </w:rPr>
+        <w:t>This</w:t>
+      </w:r>
+      <w:r>
+        <w:rPr>
+          <w:lang w:val="en-GB"/>
+        </w:rPr>
+        <w:t xml:space="preserve"> particular</w:t>
+      </w:r>
+      <w:r>
+        <w:rPr>
+          <w:lang w:val="en-GB"/>
+        </w:rPr>
+        <w:t xml:space="preserve"> model </w:t>
+      </w:r>
+      <w:r>
+        <w:rPr>
+          <w:lang w:val="en-GB"/>
+        </w:rPr>
+        <w:t>allows its user to estimate the probability of a categorical response</w:t>
+      </w:r>
+      <w:r>
+        <w:rPr>
+          <w:lang w:val="en-GB"/>
+        </w:rPr>
+        <w:t xml:space="preserve"> based on predictor variables.</w:t>
+      </w:r>
+      <w:r>
+        <w:rPr>
+          <w:lang w:val="en-GB"/>
+        </w:rPr>
+        <w:t xml:space="preserve"> These responses are </w:t>
+      </w:r>
+      <w:r>
+        <w:rPr>
+          <w:lang w:val="en-GB"/>
+        </w:rPr>
+        <w:t>traditionally binary values but can even be categorical if required</w:t>
+      </w:r>
+      <w:r>
+        <w:rPr>
+          <w:lang w:val="en-GB"/>
+        </w:rPr>
+        <w:t xml:space="preserve"> [16]</w:t>
+      </w:r>
+      <w:r>
+        <w:rPr>
+          <w:lang w:val="en-GB"/>
+        </w:rPr>
+        <w:t>.</w:t>
+      </w:r>
+      <w:r>
+        <w:rPr>
+          <w:lang w:val="en-GB"/>
+        </w:rPr>
+        <w:t xml:space="preserve"> Logistic regression is an ideal choice because </w:t>
+      </w:r>
+      <w:r>
+        <w:rPr>
+          <w:lang w:val="en-GB"/>
+        </w:rPr>
+        <w:t xml:space="preserve">it tends to produce good accuracy for </w:t>
+      </w:r>
+      <w:r>
+        <w:rPr>
+          <w:lang w:val="en-GB"/>
+        </w:rPr>
+        <w:t xml:space="preserve">simple data sets and performs well when the dataset is linearly </w:t>
+      </w:r>
+      <w:r>
+        <w:rPr>
+          <w:lang w:val="en-GB"/>
+        </w:rPr>
+        <w:t>separable,</w:t>
+      </w:r>
+      <w:r>
+        <w:rPr>
+          <w:lang w:val="en-GB"/>
+        </w:rPr>
+        <w:t xml:space="preserve"> and it can interpret model </w:t>
+      </w:r>
+      <w:r>
+        <w:rPr>
+          <w:lang w:val="en-GB"/>
+        </w:rPr>
+        <w:t>coefficients</w:t>
+      </w:r>
+      <w:r>
+        <w:rPr>
+          <w:lang w:val="en-GB"/>
+        </w:rPr>
+        <w:t xml:space="preserve"> </w:t>
+      </w:r>
+      <w:r>
+        <w:rPr>
+          <w:lang w:val="en-GB"/>
+        </w:rPr>
+        <w:t xml:space="preserve">as a measure </w:t>
+      </w:r>
+      <w:r>
+        <w:rPr>
+          <w:lang w:val="en-GB"/>
+        </w:rPr>
+        <w:t>of feature significance</w:t>
+      </w:r>
+      <w:r>
+        <w:rPr>
+          <w:lang w:val="en-GB"/>
+        </w:rPr>
+        <w:t>.</w:t>
+      </w:r>
+    </w:p>
+    <w:p>
+      <w:pPr>
+        <w:ind w:firstLine="14.40pt"/>
+        <w:jc w:val="both"/>
+        <w:rPr>
+          <w:lang w:val="en-GB"/>
+        </w:rPr>
+      </w:pPr>
+      <w:r>
+        <w:rPr>
+          <w:lang w:val="en-GB"/>
+        </w:rPr>
+        <w:t xml:space="preserve"> </w:t>
+      </w:r>
+      <w:r>
+        <w:rPr>
+          <w:lang w:val="en-GB"/>
+        </w:rPr>
+        <w:t xml:space="preserve">The main </w:t>
+      </w:r>
+      <w:r>
+        <w:rPr>
+          <w:lang w:val="en-GB"/>
+        </w:rPr>
+        <w:t>disadvantage</w:t>
+      </w:r>
+      <w:r>
+        <w:rPr>
+          <w:lang w:val="en-GB"/>
+        </w:rPr>
+        <w:t xml:space="preserve"> of </w:t>
+      </w:r>
+      <w:r>
+        <w:rPr>
+          <w:lang w:val="en-GB"/>
+        </w:rPr>
+        <w:t>logistic regression is the presupposition of linear</w:t>
+      </w:r>
+      <w:r>
+        <w:rPr>
+          <w:lang w:val="en-GB"/>
+        </w:rPr>
+        <w:t>ity between the dependant and independent variables.</w:t>
+      </w:r>
+      <w:r>
+        <w:rPr>
+          <w:lang w:val="en-GB"/>
+        </w:rPr>
+        <w:t xml:space="preserve"> Furthermore, </w:t>
+      </w:r>
+      <w:r>
+        <w:rPr>
+          <w:lang w:val="en-GB"/>
+        </w:rPr>
+        <w:t xml:space="preserve">logistic regression is bound to discrete number sets as it can only be used to predict </w:t>
+      </w:r>
+      <w:r>
+        <w:rPr>
+          <w:lang w:val="en-GB"/>
+        </w:rPr>
+        <w:t>discrete functions.</w:t>
+      </w:r>
+      <w:r>
+        <w:rPr>
+          <w:lang w:val="en-GB"/>
+        </w:rPr>
+        <w:t xml:space="preserve"> The number of observations should always be greater than </w:t>
+      </w:r>
+      <w:r>
+        <w:rPr>
+          <w:lang w:val="en-GB"/>
+        </w:rPr>
+        <w:t xml:space="preserve">the number of features, otherwise, it can lead to overfitting </w:t>
+      </w:r>
+      <w:r>
+        <w:rPr>
+          <w:lang w:val="en-GB"/>
+        </w:rPr>
+        <w:t>i.e.,</w:t>
+      </w:r>
+      <w:r>
+        <w:rPr>
+          <w:lang w:val="en-GB"/>
+        </w:rPr>
+        <w:t xml:space="preserve"> </w:t>
+      </w:r>
+      <w:r>
+        <w:rPr>
+          <w:lang w:val="en-GB"/>
+        </w:rPr>
+        <w:t xml:space="preserve">the model </w:t>
+      </w:r>
+      <w:r>
+        <w:rPr>
+          <w:lang w:val="en-GB"/>
+        </w:rPr>
+        <w:t xml:space="preserve">won’t ne able to make accurate predictions about </w:t>
+      </w:r>
+      <w:r>
+        <w:rPr>
+          <w:lang w:val="en-GB"/>
+        </w:rPr>
+        <w:t>new data because it cannot distinguish between noise and essential data</w:t>
+      </w:r>
+      <w:r>
+        <w:rPr>
+          <w:lang w:val="en-GB"/>
+        </w:rPr>
+        <w:t xml:space="preserve"> [17]</w:t>
+      </w:r>
+      <w:r>
+        <w:rPr>
+          <w:lang w:val="en-GB"/>
+        </w:rPr>
+        <w:t>.</w:t>
+      </w:r>
+      <w:r>
+        <w:rPr>
+          <w:lang w:val="en-GB"/>
+        </w:rPr>
+        <w:t xml:space="preserve"> </w:t>
+      </w:r>
     </w:p>
     <w:p>
       <w:pPr>
@@ -1897,6 +2734,7 @@
         <w:rPr>
           <w:lang w:val="en-GB"/>
         </w:rPr>
+        <w:lastRenderedPageBreak/>
         <w:t>modifying the algorithm so it could be applied to various other sports</w:t>
       </w:r>
       <w:r>
@@ -2883,14 +3721,16 @@
         <w:jc w:val="both"/>
       </w:pPr>
       <w:r>
-        <w:lastRenderedPageBreak/>
         <w:t xml:space="preserve">There are still multiple cases where the </w:t>
       </w:r>
       <w:r>
         <w:t xml:space="preserve">algorithm is too slow to catch up to major trades or signings like when Lebron James was signed by the Lakers or when Kevin Durant left the Golden State Warriors. </w:t>
       </w:r>
       <w:r>
-        <w:t xml:space="preserve">Furthermore, a bad start to the season could result in extremely low team rating, however the team may </w:t>
+        <w:t xml:space="preserve">Furthermore, a bad start to the season could result in extremely low team rating, however the </w:t>
+      </w:r>
+      <w:r>
+        <w:t xml:space="preserve">team may </w:t>
       </w:r>
       <w:r>
         <w:t>go on to finish the season with a win rate of greater than 50%.</w:t>
@@ -3211,10 +4051,7 @@
         <w:t xml:space="preserve"> algorithm is a widely used rating </w:t>
       </w:r>
       <w:r>
-        <w:t xml:space="preserve">system due to its simplicity and the fact that it offers relatively high </w:t>
-      </w:r>
-      <w:r>
-        <w:t xml:space="preserve">prediction accuracy. </w:t>
+        <w:t xml:space="preserve">system due to its simplicity and the fact that it offers relatively high prediction accuracy. </w:t>
       </w:r>
       <w:r>
         <w:t xml:space="preserve">The main reason it was selected is because the algorithm </w:t>
@@ -3238,7 +4075,11 @@
         <w:t xml:space="preserve"> </w:t>
       </w:r>
       <w:r>
-        <w:t>performance is modelled using the +/- metric of individual players</w:t>
+        <w:t xml:space="preserve">performance is modelled using the +/- metric of individual </w:t>
+      </w:r>
+      <w:r>
+        <w:lastRenderedPageBreak/>
+        <w:t>players</w:t>
       </w:r>
       <w:r>
         <w:t xml:space="preserve">. Individual player ratings are combined </w:t>
@@ -3375,23 +4216,7 @@
             <w:sz w:val="20"/>
             <w:szCs w:val="20"/>
           </w:rPr>
-          <w:t>https://doi.org/</w:t>
-        </w:r>
-        <w:r>
-          <w:rPr>
-            <w:rStyle w:val="Hyperlink"/>
-            <w:sz w:val="20"/>
-            <w:szCs w:val="20"/>
-          </w:rPr>
-          <w:t>1</w:t>
-        </w:r>
-        <w:r>
-          <w:rPr>
-            <w:rStyle w:val="Hyperlink"/>
-            <w:sz w:val="20"/>
-            <w:szCs w:val="20"/>
-          </w:rPr>
-          <w:t>0.1515/jqas-2016-0098</w:t>
+          <w:t>https://doi.org/10.1515/jqas-2016-0098</w:t>
         </w:r>
       </w:hyperlink>
       <w:r>
@@ -4064,7 +4889,6 @@
           <w:sz w:val="20"/>
           <w:szCs w:val="20"/>
         </w:rPr>
-        <w:lastRenderedPageBreak/>
         <w:t>Towards Data Science</w:t>
       </w:r>
       <w:r>
@@ -4272,7 +5096,21 @@
           <w:sz w:val="20"/>
           <w:szCs w:val="20"/>
         </w:rPr>
-        <w:t>a</w:t>
+        <w:t>Geeks for Geeks</w:t>
+      </w:r>
+      <w:r>
+        <w:rPr>
+          <w:sz w:val="20"/>
+          <w:szCs w:val="20"/>
+        </w:rPr>
+        <w:t xml:space="preserve"> (2022). Decision Tree</w:t>
+      </w:r>
+      <w:r>
+        <w:rPr>
+          <w:sz w:val="20"/>
+          <w:szCs w:val="20"/>
+        </w:rPr>
+        <w:t xml:space="preserve"> [online].</w:t>
       </w:r>
     </w:p>
     <w:p>
@@ -4282,6 +5120,338 @@
           <w:ilvl w:val="0"/>
           <w:numId w:val="0"/>
         </w:numPr>
+        <w:ind w:start="36pt" w:hanging="18pt"/>
+        <w:rPr>
+          <w:sz w:val="20"/>
+          <w:szCs w:val="20"/>
+        </w:rPr>
+      </w:pPr>
+      <w:r>
+        <w:rPr>
+          <w:sz w:val="20"/>
+          <w:szCs w:val="20"/>
+        </w:rPr>
+        <w:t xml:space="preserve">Available at: </w:t>
+      </w:r>
+    </w:p>
+    <w:p>
+      <w:pPr>
+        <w:pStyle w:val="references"/>
+        <w:numPr>
+          <w:ilvl w:val="0"/>
+          <w:numId w:val="0"/>
+        </w:numPr>
+        <w:ind w:start="36pt" w:hanging="18pt"/>
+        <w:rPr>
+          <w:sz w:val="20"/>
+          <w:szCs w:val="20"/>
+        </w:rPr>
+      </w:pPr>
+      <w:hyperlink r:id="rId22" w:history="1">
+        <w:r>
+          <w:rPr>
+            <w:rStyle w:val="Hyperlink"/>
+            <w:sz w:val="20"/>
+            <w:szCs w:val="20"/>
+          </w:rPr>
+          <w:t>https://www.geeksforgeeks.org/decision tree/</w:t>
+        </w:r>
+      </w:hyperlink>
+      <w:r>
+        <w:rPr>
+          <w:sz w:val="20"/>
+          <w:szCs w:val="20"/>
+        </w:rPr>
+        <w:t xml:space="preserve"> [Accessed July 2022]</w:t>
+      </w:r>
+    </w:p>
+    <w:p>
+      <w:pPr>
+        <w:pStyle w:val="references"/>
+        <w:rPr>
+          <w:sz w:val="20"/>
+          <w:szCs w:val="20"/>
+        </w:rPr>
+      </w:pPr>
+      <w:r>
+        <w:rPr>
+          <w:sz w:val="20"/>
+          <w:szCs w:val="20"/>
+        </w:rPr>
+        <w:t>Towards Data Science (</w:t>
+      </w:r>
+      <w:r>
+        <w:rPr>
+          <w:sz w:val="20"/>
+          <w:szCs w:val="20"/>
+        </w:rPr>
+        <w:t>2019</w:t>
+      </w:r>
+      <w:r>
+        <w:rPr>
+          <w:sz w:val="20"/>
+          <w:szCs w:val="20"/>
+        </w:rPr>
+        <w:t>)</w:t>
+      </w:r>
+      <w:r>
+        <w:rPr>
+          <w:sz w:val="20"/>
+          <w:szCs w:val="20"/>
+        </w:rPr>
+        <w:t xml:space="preserve">. Understanding Random Forest [online]. </w:t>
+      </w:r>
+      <w:r>
+        <w:rPr>
+          <w:sz w:val="20"/>
+          <w:szCs w:val="20"/>
+        </w:rPr>
+        <w:t xml:space="preserve">Available at: </w:t>
+      </w:r>
+      <w:hyperlink r:id="rId23" w:history="1">
+        <w:r>
+          <w:rPr>
+            <w:rStyle w:val="Hyperlink"/>
+            <w:sz w:val="20"/>
+            <w:szCs w:val="20"/>
+          </w:rPr>
+          <w:t>https://towardsdatascience.com/understanding-random-forest-58381e0602d2</w:t>
+        </w:r>
+      </w:hyperlink>
+      <w:r>
+        <w:rPr>
+          <w:sz w:val="20"/>
+          <w:szCs w:val="20"/>
+        </w:rPr>
+        <w:t xml:space="preserve"> [Accessed July 2022]</w:t>
+      </w:r>
+    </w:p>
+    <w:p>
+      <w:pPr>
+        <w:pStyle w:val="references"/>
+        <w:rPr>
+          <w:sz w:val="20"/>
+          <w:szCs w:val="20"/>
+        </w:rPr>
+      </w:pPr>
+      <w:r>
+        <w:rPr>
+          <w:sz w:val="20"/>
+          <w:szCs w:val="20"/>
+        </w:rPr>
+        <w:t>Data Driven Investor (2020). Random Forest: Pros and Cons</w:t>
+      </w:r>
+      <w:r>
+        <w:rPr>
+          <w:sz w:val="20"/>
+          <w:szCs w:val="20"/>
+        </w:rPr>
+        <w:t xml:space="preserve"> [online].</w:t>
+      </w:r>
+      <w:r>
+        <w:rPr>
+          <w:sz w:val="20"/>
+          <w:szCs w:val="20"/>
+        </w:rPr>
+        <w:t xml:space="preserve"> </w:t>
+      </w:r>
+      <w:r>
+        <w:rPr>
+          <w:sz w:val="20"/>
+          <w:szCs w:val="20"/>
+        </w:rPr>
+        <w:t xml:space="preserve">Available at: </w:t>
+      </w:r>
+      <w:hyperlink r:id="rId24" w:history="1">
+        <w:r>
+          <w:rPr>
+            <w:rStyle w:val="Hyperlink"/>
+            <w:sz w:val="20"/>
+            <w:szCs w:val="20"/>
+          </w:rPr>
+          <w:t>https://medium.datadriveninvestor.com/random-forest-pros-and-cons-c1c42fb64f04</w:t>
+        </w:r>
+      </w:hyperlink>
+      <w:r>
+        <w:rPr>
+          <w:sz w:val="20"/>
+          <w:szCs w:val="20"/>
+        </w:rPr>
+        <w:t xml:space="preserve"> [Acces</w:t>
+      </w:r>
+      <w:r>
+        <w:rPr>
+          <w:sz w:val="20"/>
+          <w:szCs w:val="20"/>
+        </w:rPr>
+        <w:t>s</w:t>
+      </w:r>
+      <w:r>
+        <w:rPr>
+          <w:sz w:val="20"/>
+          <w:szCs w:val="20"/>
+        </w:rPr>
+        <w:t>ed July 2022]</w:t>
+      </w:r>
+    </w:p>
+    <w:p>
+      <w:pPr>
+        <w:pStyle w:val="references"/>
+        <w:rPr>
+          <w:sz w:val="20"/>
+          <w:szCs w:val="20"/>
+        </w:rPr>
+      </w:pPr>
+      <w:r>
+        <w:rPr>
+          <w:sz w:val="20"/>
+          <w:szCs w:val="20"/>
+        </w:rPr>
+        <w:t>IBM</w:t>
+      </w:r>
+      <w:r>
+        <w:rPr>
+          <w:sz w:val="20"/>
+          <w:szCs w:val="20"/>
+        </w:rPr>
+        <w:t xml:space="preserve">. What is logistic regression? [online]. </w:t>
+      </w:r>
+      <w:r>
+        <w:rPr>
+          <w:sz w:val="20"/>
+          <w:szCs w:val="20"/>
+        </w:rPr>
+        <w:t xml:space="preserve">Available at: </w:t>
+      </w:r>
+      <w:hyperlink r:id="rId25" w:history="1">
+        <w:r>
+          <w:rPr>
+            <w:rStyle w:val="Hyperlink"/>
+            <w:sz w:val="20"/>
+            <w:szCs w:val="20"/>
+          </w:rPr>
+          <w:t>https://www.ibm.com/uk-en/topics/logistic-regression</w:t>
+        </w:r>
+      </w:hyperlink>
+      <w:r>
+        <w:rPr>
+          <w:sz w:val="20"/>
+          <w:szCs w:val="20"/>
+        </w:rPr>
+        <w:t xml:space="preserve"> [Accessed July 2022]</w:t>
+      </w:r>
+    </w:p>
+    <w:p>
+      <w:pPr>
+        <w:pStyle w:val="references"/>
+        <w:rPr>
+          <w:sz w:val="20"/>
+          <w:szCs w:val="20"/>
+        </w:rPr>
+      </w:pPr>
+      <w:r>
+        <w:rPr>
+          <w:sz w:val="20"/>
+          <w:szCs w:val="20"/>
+        </w:rPr>
+        <w:t>Towards Data Science (2021). How to Predict NBA Doubl</w:t>
+      </w:r>
+      <w:r>
+        <w:rPr>
+          <w:sz w:val="20"/>
+          <w:szCs w:val="20"/>
+        </w:rPr>
+        <w:t>e</w:t>
+      </w:r>
+      <w:r>
+        <w:rPr>
+          <w:sz w:val="20"/>
+          <w:szCs w:val="20"/>
+        </w:rPr>
+        <w:t>-Doubles</w:t>
+      </w:r>
+      <w:r>
+        <w:rPr>
+          <w:sz w:val="20"/>
+          <w:szCs w:val="20"/>
+        </w:rPr>
+        <w:t xml:space="preserve"> [online]. Available at: </w:t>
+      </w:r>
+      <w:hyperlink r:id="rId26" w:history="1">
+        <w:r>
+          <w:rPr>
+            <w:rStyle w:val="Hyperlink"/>
+            <w:sz w:val="20"/>
+            <w:szCs w:val="20"/>
+          </w:rPr>
+          <w:t>https://towardsdatascience.com/how-to-predict-nba-double-doubles-f4c30be08ca0</w:t>
+        </w:r>
+      </w:hyperlink>
+      <w:r>
+        <w:rPr>
+          <w:sz w:val="20"/>
+          <w:szCs w:val="20"/>
+        </w:rPr>
+        <w:t xml:space="preserve"> [Accessed July 2022]</w:t>
+      </w:r>
+    </w:p>
+    <w:p>
+      <w:pPr>
+        <w:pStyle w:val="references"/>
+        <w:rPr>
+          <w:sz w:val="20"/>
+          <w:szCs w:val="20"/>
+        </w:rPr>
+      </w:pPr>
+      <w:r>
+        <w:rPr>
+          <w:sz w:val="20"/>
+          <w:szCs w:val="20"/>
+        </w:rPr>
+        <w:t>Geeks for Geeks (2020). Advantages and Disadvantages of Log</w:t>
+      </w:r>
+      <w:r>
+        <w:rPr>
+          <w:sz w:val="20"/>
+          <w:szCs w:val="20"/>
+        </w:rPr>
+        <w:t xml:space="preserve">istic Regression [online]. </w:t>
+      </w:r>
+      <w:r>
+        <w:rPr>
+          <w:sz w:val="20"/>
+          <w:szCs w:val="20"/>
+        </w:rPr>
+        <w:t xml:space="preserve">Available at: </w:t>
+      </w:r>
+      <w:r>
+        <w:rPr>
+          <w:sz w:val="20"/>
+          <w:szCs w:val="20"/>
+        </w:rPr>
+        <w:t xml:space="preserve"> </w:t>
+      </w:r>
+      <w:hyperlink r:id="rId27" w:history="1">
+        <w:r>
+          <w:rPr>
+            <w:rStyle w:val="Hyperlink"/>
+            <w:sz w:val="20"/>
+            <w:szCs w:val="20"/>
+          </w:rPr>
+          <w:t>https://www.geeksforgeeks.org/advantages-and-disadvantages-of-logistic-regression/</w:t>
+        </w:r>
+      </w:hyperlink>
+      <w:r>
+        <w:rPr>
+          <w:sz w:val="20"/>
+          <w:szCs w:val="20"/>
+        </w:rPr>
+        <w:t xml:space="preserve"> [Accessed July 2022]</w:t>
+      </w:r>
+    </w:p>
+    <w:p>
+      <w:pPr>
+        <w:pStyle w:val="references"/>
         <w:rPr>
           <w:sz w:val="20"/>
           <w:szCs w:val="20"/>
@@ -4294,6 +5464,13 @@
           <w:docGrid w:linePitch="360"/>
         </w:sectPr>
       </w:pPr>
+      <w:r>
+        <w:rPr>
+          <w:sz w:val="20"/>
+          <w:szCs w:val="20"/>
+        </w:rPr>
+        <w:t>G</w:t>
+      </w:r>
     </w:p>
     <w:p>
       <w:pPr>
@@ -4333,7 +5510,7 @@
 </file>
 
 <file path=word/endnotes.xml><?xml version="1.0" encoding="utf-8"?>
-<w:endnotes xmlns:cx="http://schemas.microsoft.com/office/drawing/2014/chartex" xmlns:cx1="http://schemas.microsoft.com/office/drawing/2015/9/8/chartex" xmlns:cx2="http://schemas.microsoft.com/office/drawing/2015/10/21/chartex" xmlns:cx3="http://schemas.microsoft.com/office/drawing/2016/5/9/chartex" xmlns:cx4="http://schemas.microsoft.com/office/drawing/2016/5/10/chartex" xmlns:cx5="http://schemas.microsoft.com/office/drawing/2016/5/11/chartex" xmlns:cx6="http://schemas.microsoft.com/office/drawing/2016/5/12/chartex" xmlns:cx7="http://schemas.microsoft.com/office/drawing/2016/5/13/chartex" xmlns:cx8="http://schemas.microsoft.com/office/drawing/2016/5/14/chartex" xmlns:mc="http://schemas.openxmlformats.org/markup-compatibility/2006" xmlns:aink="http://schemas.microsoft.com/office/drawing/2016/ink" xmlns:am3d="http://schemas.microsoft.com/office/drawing/2017/model3d" xmlns:o="urn:schemas-microsoft-com:office:office" xmlns:oel="http://schemas.microsoft.com/office/2019/extlst" xmlns:r="http://purl.oclc.org/ooxml/officeDocument/relationships" xmlns:m="http://purl.oclc.org/ooxml/officeDocument/math" xmlns:v="urn:schemas-microsoft-com:vml" xmlns:wp14="http://schemas.microsoft.com/office/word/2010/wordprocessingDrawing" xmlns:wp="http://purl.oclc.org/ooxml/drawingml/wordprocessingDrawing" xmlns:w10="urn:schemas-microsoft-com:office:word" xmlns:w="http://purl.oclc.org/ooxml/wordprocessingml/main" xmlns:w14="http://schemas.microsoft.com/office/word/2010/wordml" xmlns:w15="http://schemas.microsoft.com/office/word/2012/wordml" xmlns:w16cex="http://schemas.microsoft.com/office/word/2018/wordml/cex" xmlns:w16cid="http://schemas.microsoft.com/office/word/2016/wordml/cid" xmlns:w16="http://schemas.microsoft.com/office/word/2018/wordml" xmlns:w16sdtdh="http://schemas.microsoft.com/office/word/2020/wordml/sdtdatahash" xmlns:w16se="http://schemas.microsoft.com/office/word/2015/wordml/symex" xmlns:wpi="http://schemas.microsoft.com/office/word/2010/wordprocessingInk" xmlns:wne="http://schemas.microsoft.com/office/word/2006/wordml" mc:Ignorable="w14 w15 w16se w16cid w16 w16cex w16sdtdh wne wp14">
+<w:endnotes xmlns:cx="http://schemas.microsoft.com/office/drawing/2014/chartex" xmlns:cx1="http://schemas.microsoft.com/office/drawing/2015/9/8/chartex" xmlns:cx2="http://schemas.microsoft.com/office/drawing/2015/10/21/chartex" xmlns:cx3="http://schemas.microsoft.com/office/drawing/2016/5/9/chartex" xmlns:cx4="http://schemas.microsoft.com/office/drawing/2016/5/10/chartex" xmlns:cx5="http://schemas.microsoft.com/office/drawing/2016/5/11/chartex" xmlns:cx6="http://schemas.microsoft.com/office/drawing/2016/5/12/chartex" xmlns:cx7="http://schemas.microsoft.com/office/drawing/2016/5/13/chartex" xmlns:cx8="http://schemas.microsoft.com/office/drawing/2016/5/14/chartex" xmlns:mc="http://schemas.openxmlformats.org/markup-compatibility/2006" xmlns:aink="http://schemas.microsoft.com/office/drawing/2016/ink" xmlns:am3d="http://schemas.microsoft.com/office/drawing/2017/model3d" xmlns:o="urn:schemas-microsoft-com:office:office" xmlns:r="http://purl.oclc.org/ooxml/officeDocument/relationships" xmlns:m="http://purl.oclc.org/ooxml/officeDocument/math" xmlns:v="urn:schemas-microsoft-com:vml" xmlns:wp14="http://schemas.microsoft.com/office/word/2010/wordprocessingDrawing" xmlns:wp="http://purl.oclc.org/ooxml/drawingml/wordprocessingDrawing" xmlns:w10="urn:schemas-microsoft-com:office:word" xmlns:w="http://purl.oclc.org/ooxml/wordprocessingml/main" xmlns:w14="http://schemas.microsoft.com/office/word/2010/wordml" xmlns:w15="http://schemas.microsoft.com/office/word/2012/wordml" xmlns:w16cex="http://schemas.microsoft.com/office/word/2018/wordml/cex" xmlns:w16cid="http://schemas.microsoft.com/office/word/2016/wordml/cid" xmlns:w16="http://schemas.microsoft.com/office/word/2018/wordml" xmlns:w16sdtdh="http://schemas.microsoft.com/office/word/2020/wordml/sdtdatahash" xmlns:w16se="http://schemas.microsoft.com/office/word/2015/wordml/symex" xmlns:wpi="http://schemas.microsoft.com/office/word/2010/wordprocessingInk" xmlns:wne="http://schemas.microsoft.com/office/word/2006/wordml" mc:Ignorable="w14 w15 w16se w16cid w16 w16cex w16sdtdh wne wp14">
   <w:endnote w:type="separator" w:id="-1">
     <w:p>
       <w:r>
@@ -4352,7 +5529,7 @@
 </file>
 
 <file path=word/footer1.xml><?xml version="1.0" encoding="utf-8"?>
-<w:ftr xmlns:cx="http://schemas.microsoft.com/office/drawing/2014/chartex" xmlns:cx1="http://schemas.microsoft.com/office/drawing/2015/9/8/chartex" xmlns:cx2="http://schemas.microsoft.com/office/drawing/2015/10/21/chartex" xmlns:cx3="http://schemas.microsoft.com/office/drawing/2016/5/9/chartex" xmlns:cx4="http://schemas.microsoft.com/office/drawing/2016/5/10/chartex" xmlns:cx5="http://schemas.microsoft.com/office/drawing/2016/5/11/chartex" xmlns:cx6="http://schemas.microsoft.com/office/drawing/2016/5/12/chartex" xmlns:cx7="http://schemas.microsoft.com/office/drawing/2016/5/13/chartex" xmlns:cx8="http://schemas.microsoft.com/office/drawing/2016/5/14/chartex" xmlns:mc="http://schemas.openxmlformats.org/markup-compatibility/2006" xmlns:aink="http://schemas.microsoft.com/office/drawing/2016/ink" xmlns:am3d="http://schemas.microsoft.com/office/drawing/2017/model3d" xmlns:o="urn:schemas-microsoft-com:office:office" xmlns:oel="http://schemas.microsoft.com/office/2019/extlst" xmlns:r="http://purl.oclc.org/ooxml/officeDocument/relationships" xmlns:m="http://purl.oclc.org/ooxml/officeDocument/math" xmlns:v="urn:schemas-microsoft-com:vml" xmlns:wp14="http://schemas.microsoft.com/office/word/2010/wordprocessingDrawing" xmlns:wp="http://purl.oclc.org/ooxml/drawingml/wordprocessingDrawing" xmlns:w10="urn:schemas-microsoft-com:office:word" xmlns:w="http://purl.oclc.org/ooxml/wordprocessingml/main" xmlns:w14="http://schemas.microsoft.com/office/word/2010/wordml" xmlns:w15="http://schemas.microsoft.com/office/word/2012/wordml" xmlns:w16cex="http://schemas.microsoft.com/office/word/2018/wordml/cex" xmlns:w16cid="http://schemas.microsoft.com/office/word/2016/wordml/cid" xmlns:w16="http://schemas.microsoft.com/office/word/2018/wordml" xmlns:w16sdtdh="http://schemas.microsoft.com/office/word/2020/wordml/sdtdatahash" xmlns:w16se="http://schemas.microsoft.com/office/word/2015/wordml/symex" xmlns:wpi="http://schemas.microsoft.com/office/word/2010/wordprocessingInk" xmlns:wne="http://schemas.microsoft.com/office/word/2006/wordml" mc:Ignorable="w14 w15 w16se w16cid w16 w16cex w16sdtdh wne wp14">
+<w:ftr xmlns:cx="http://schemas.microsoft.com/office/drawing/2014/chartex" xmlns:cx1="http://schemas.microsoft.com/office/drawing/2015/9/8/chartex" xmlns:cx2="http://schemas.microsoft.com/office/drawing/2015/10/21/chartex" xmlns:cx3="http://schemas.microsoft.com/office/drawing/2016/5/9/chartex" xmlns:cx4="http://schemas.microsoft.com/office/drawing/2016/5/10/chartex" xmlns:cx5="http://schemas.microsoft.com/office/drawing/2016/5/11/chartex" xmlns:cx6="http://schemas.microsoft.com/office/drawing/2016/5/12/chartex" xmlns:cx7="http://schemas.microsoft.com/office/drawing/2016/5/13/chartex" xmlns:cx8="http://schemas.microsoft.com/office/drawing/2016/5/14/chartex" xmlns:mc="http://schemas.openxmlformats.org/markup-compatibility/2006" xmlns:aink="http://schemas.microsoft.com/office/drawing/2016/ink" xmlns:am3d="http://schemas.microsoft.com/office/drawing/2017/model3d" xmlns:o="urn:schemas-microsoft-com:office:office" xmlns:r="http://purl.oclc.org/ooxml/officeDocument/relationships" xmlns:m="http://purl.oclc.org/ooxml/officeDocument/math" xmlns:v="urn:schemas-microsoft-com:vml" xmlns:wp14="http://schemas.microsoft.com/office/word/2010/wordprocessingDrawing" xmlns:wp="http://purl.oclc.org/ooxml/drawingml/wordprocessingDrawing" xmlns:w10="urn:schemas-microsoft-com:office:word" xmlns:w="http://purl.oclc.org/ooxml/wordprocessingml/main" xmlns:w14="http://schemas.microsoft.com/office/word/2010/wordml" xmlns:w15="http://schemas.microsoft.com/office/word/2012/wordml" xmlns:w16cex="http://schemas.microsoft.com/office/word/2018/wordml/cex" xmlns:w16cid="http://schemas.microsoft.com/office/word/2016/wordml/cid" xmlns:w16="http://schemas.microsoft.com/office/word/2018/wordml" xmlns:w16sdtdh="http://schemas.microsoft.com/office/word/2020/wordml/sdtdatahash" xmlns:w16se="http://schemas.microsoft.com/office/word/2015/wordml/symex" xmlns:wpi="http://schemas.microsoft.com/office/word/2010/wordprocessingInk" xmlns:wne="http://schemas.microsoft.com/office/word/2006/wordml" mc:Ignorable="w14 w15 w16se w16cid w16 w16cex w16sdtdh wne wp14">
   <w:sdt>
     <w:sdtPr>
       <w:id w:val="482514983"/>
@@ -4404,7 +5581,7 @@
 </file>
 
 <file path=word/footer2.xml><?xml version="1.0" encoding="utf-8"?>
-<w:ftr xmlns:cx="http://schemas.microsoft.com/office/drawing/2014/chartex" xmlns:cx1="http://schemas.microsoft.com/office/drawing/2015/9/8/chartex" xmlns:cx2="http://schemas.microsoft.com/office/drawing/2015/10/21/chartex" xmlns:cx3="http://schemas.microsoft.com/office/drawing/2016/5/9/chartex" xmlns:cx4="http://schemas.microsoft.com/office/drawing/2016/5/10/chartex" xmlns:cx5="http://schemas.microsoft.com/office/drawing/2016/5/11/chartex" xmlns:cx6="http://schemas.microsoft.com/office/drawing/2016/5/12/chartex" xmlns:cx7="http://schemas.microsoft.com/office/drawing/2016/5/13/chartex" xmlns:cx8="http://schemas.microsoft.com/office/drawing/2016/5/14/chartex" xmlns:mc="http://schemas.openxmlformats.org/markup-compatibility/2006" xmlns:aink="http://schemas.microsoft.com/office/drawing/2016/ink" xmlns:am3d="http://schemas.microsoft.com/office/drawing/2017/model3d" xmlns:o="urn:schemas-microsoft-com:office:office" xmlns:oel="http://schemas.microsoft.com/office/2019/extlst" xmlns:r="http://purl.oclc.org/ooxml/officeDocument/relationships" xmlns:m="http://purl.oclc.org/ooxml/officeDocument/math" xmlns:v="urn:schemas-microsoft-com:vml" xmlns:wp14="http://schemas.microsoft.com/office/word/2010/wordprocessingDrawing" xmlns:wp="http://purl.oclc.org/ooxml/drawingml/wordprocessingDrawing" xmlns:w10="urn:schemas-microsoft-com:office:word" xmlns:w="http://purl.oclc.org/ooxml/wordprocessingml/main" xmlns:w14="http://schemas.microsoft.com/office/word/2010/wordml" xmlns:w15="http://schemas.microsoft.com/office/word/2012/wordml" xmlns:w16cex="http://schemas.microsoft.com/office/word/2018/wordml/cex" xmlns:w16cid="http://schemas.microsoft.com/office/word/2016/wordml/cid" xmlns:w16="http://schemas.microsoft.com/office/word/2018/wordml" xmlns:w16sdtdh="http://schemas.microsoft.com/office/word/2020/wordml/sdtdatahash" xmlns:w16se="http://schemas.microsoft.com/office/word/2015/wordml/symex" xmlns:wpi="http://schemas.microsoft.com/office/word/2010/wordprocessingInk" xmlns:wne="http://schemas.microsoft.com/office/word/2006/wordml" mc:Ignorable="w14 w15 w16se w16cid w16 w16cex w16sdtdh wne wp14">
+<w:ftr xmlns:cx="http://schemas.microsoft.com/office/drawing/2014/chartex" xmlns:cx1="http://schemas.microsoft.com/office/drawing/2015/9/8/chartex" xmlns:cx2="http://schemas.microsoft.com/office/drawing/2015/10/21/chartex" xmlns:cx3="http://schemas.microsoft.com/office/drawing/2016/5/9/chartex" xmlns:cx4="http://schemas.microsoft.com/office/drawing/2016/5/10/chartex" xmlns:cx5="http://schemas.microsoft.com/office/drawing/2016/5/11/chartex" xmlns:cx6="http://schemas.microsoft.com/office/drawing/2016/5/12/chartex" xmlns:cx7="http://schemas.microsoft.com/office/drawing/2016/5/13/chartex" xmlns:cx8="http://schemas.microsoft.com/office/drawing/2016/5/14/chartex" xmlns:mc="http://schemas.openxmlformats.org/markup-compatibility/2006" xmlns:aink="http://schemas.microsoft.com/office/drawing/2016/ink" xmlns:am3d="http://schemas.microsoft.com/office/drawing/2017/model3d" xmlns:o="urn:schemas-microsoft-com:office:office" xmlns:r="http://purl.oclc.org/ooxml/officeDocument/relationships" xmlns:m="http://purl.oclc.org/ooxml/officeDocument/math" xmlns:v="urn:schemas-microsoft-com:vml" xmlns:wp14="http://schemas.microsoft.com/office/word/2010/wordprocessingDrawing" xmlns:wp="http://purl.oclc.org/ooxml/drawingml/wordprocessingDrawing" xmlns:w10="urn:schemas-microsoft-com:office:word" xmlns:w="http://purl.oclc.org/ooxml/wordprocessingml/main" xmlns:w14="http://schemas.microsoft.com/office/word/2010/wordml" xmlns:w15="http://schemas.microsoft.com/office/word/2012/wordml" xmlns:w16cex="http://schemas.microsoft.com/office/word/2018/wordml/cex" xmlns:w16cid="http://schemas.microsoft.com/office/word/2016/wordml/cid" xmlns:w16="http://schemas.microsoft.com/office/word/2018/wordml" xmlns:w16sdtdh="http://schemas.microsoft.com/office/word/2020/wordml/sdtdatahash" xmlns:w16se="http://schemas.microsoft.com/office/word/2015/wordml/symex" xmlns:wpi="http://schemas.microsoft.com/office/word/2010/wordprocessingInk" xmlns:wne="http://schemas.microsoft.com/office/word/2006/wordml" mc:Ignorable="w14 w15 w16se w16cid w16 w16cex w16sdtdh wne wp14">
   <w:sdt>
     <w:sdtPr>
       <w:id w:val="266271188"/>
@@ -4461,7 +5638,7 @@
 </file>
 
 <file path=word/footnotes.xml><?xml version="1.0" encoding="utf-8"?>
-<w:footnotes xmlns:cx="http://schemas.microsoft.com/office/drawing/2014/chartex" xmlns:cx1="http://schemas.microsoft.com/office/drawing/2015/9/8/chartex" xmlns:cx2="http://schemas.microsoft.com/office/drawing/2015/10/21/chartex" xmlns:cx3="http://schemas.microsoft.com/office/drawing/2016/5/9/chartex" xmlns:cx4="http://schemas.microsoft.com/office/drawing/2016/5/10/chartex" xmlns:cx5="http://schemas.microsoft.com/office/drawing/2016/5/11/chartex" xmlns:cx6="http://schemas.microsoft.com/office/drawing/2016/5/12/chartex" xmlns:cx7="http://schemas.microsoft.com/office/drawing/2016/5/13/chartex" xmlns:cx8="http://schemas.microsoft.com/office/drawing/2016/5/14/chartex" xmlns:mc="http://schemas.openxmlformats.org/markup-compatibility/2006" xmlns:aink="http://schemas.microsoft.com/office/drawing/2016/ink" xmlns:am3d="http://schemas.microsoft.com/office/drawing/2017/model3d" xmlns:o="urn:schemas-microsoft-com:office:office" xmlns:oel="http://schemas.microsoft.com/office/2019/extlst" xmlns:r="http://purl.oclc.org/ooxml/officeDocument/relationships" xmlns:m="http://purl.oclc.org/ooxml/officeDocument/math" xmlns:v="urn:schemas-microsoft-com:vml" xmlns:wp14="http://schemas.microsoft.com/office/word/2010/wordprocessingDrawing" xmlns:wp="http://purl.oclc.org/ooxml/drawingml/wordprocessingDrawing" xmlns:w10="urn:schemas-microsoft-com:office:word" xmlns:w="http://purl.oclc.org/ooxml/wordprocessingml/main" xmlns:w14="http://schemas.microsoft.com/office/word/2010/wordml" xmlns:w15="http://schemas.microsoft.com/office/word/2012/wordml" xmlns:w16cex="http://schemas.microsoft.com/office/word/2018/wordml/cex" xmlns:w16cid="http://schemas.microsoft.com/office/word/2016/wordml/cid" xmlns:w16="http://schemas.microsoft.com/office/word/2018/wordml" xmlns:w16sdtdh="http://schemas.microsoft.com/office/word/2020/wordml/sdtdatahash" xmlns:w16se="http://schemas.microsoft.com/office/word/2015/wordml/symex" xmlns:wpi="http://schemas.microsoft.com/office/word/2010/wordprocessingInk" xmlns:wne="http://schemas.microsoft.com/office/word/2006/wordml" mc:Ignorable="w14 w15 w16se w16cid w16 w16cex w16sdtdh wne wp14">
+<w:footnotes xmlns:cx="http://schemas.microsoft.com/office/drawing/2014/chartex" xmlns:cx1="http://schemas.microsoft.com/office/drawing/2015/9/8/chartex" xmlns:cx2="http://schemas.microsoft.com/office/drawing/2015/10/21/chartex" xmlns:cx3="http://schemas.microsoft.com/office/drawing/2016/5/9/chartex" xmlns:cx4="http://schemas.microsoft.com/office/drawing/2016/5/10/chartex" xmlns:cx5="http://schemas.microsoft.com/office/drawing/2016/5/11/chartex" xmlns:cx6="http://schemas.microsoft.com/office/drawing/2016/5/12/chartex" xmlns:cx7="http://schemas.microsoft.com/office/drawing/2016/5/13/chartex" xmlns:cx8="http://schemas.microsoft.com/office/drawing/2016/5/14/chartex" xmlns:mc="http://schemas.openxmlformats.org/markup-compatibility/2006" xmlns:aink="http://schemas.microsoft.com/office/drawing/2016/ink" xmlns:am3d="http://schemas.microsoft.com/office/drawing/2017/model3d" xmlns:o="urn:schemas-microsoft-com:office:office" xmlns:r="http://purl.oclc.org/ooxml/officeDocument/relationships" xmlns:m="http://purl.oclc.org/ooxml/officeDocument/math" xmlns:v="urn:schemas-microsoft-com:vml" xmlns:wp14="http://schemas.microsoft.com/office/word/2010/wordprocessingDrawing" xmlns:wp="http://purl.oclc.org/ooxml/drawingml/wordprocessingDrawing" xmlns:w10="urn:schemas-microsoft-com:office:word" xmlns:w="http://purl.oclc.org/ooxml/wordprocessingml/main" xmlns:w14="http://schemas.microsoft.com/office/word/2010/wordml" xmlns:w15="http://schemas.microsoft.com/office/word/2012/wordml" xmlns:w16cex="http://schemas.microsoft.com/office/word/2018/wordml/cex" xmlns:w16cid="http://schemas.microsoft.com/office/word/2016/wordml/cid" xmlns:w16="http://schemas.microsoft.com/office/word/2018/wordml" xmlns:w16sdtdh="http://schemas.microsoft.com/office/word/2020/wordml/sdtdatahash" xmlns:w16se="http://schemas.microsoft.com/office/word/2015/wordml/symex" xmlns:wpi="http://schemas.microsoft.com/office/word/2010/wordprocessingInk" xmlns:wne="http://schemas.microsoft.com/office/word/2006/wordml" mc:Ignorable="w14 w15 w16se w16cid w16 w16cex w16sdtdh wne wp14">
   <w:footnote w:type="separator" w:id="-1">
     <w:p>
       <w:r>
@@ -4480,7 +5657,7 @@
 </file>
 
 <file path=word/numbering.xml><?xml version="1.0" encoding="utf-8"?>
-<w:numbering xmlns:cx="http://schemas.microsoft.com/office/drawing/2014/chartex" xmlns:cx1="http://schemas.microsoft.com/office/drawing/2015/9/8/chartex" xmlns:cx2="http://schemas.microsoft.com/office/drawing/2015/10/21/chartex" xmlns:cx3="http://schemas.microsoft.com/office/drawing/2016/5/9/chartex" xmlns:cx4="http://schemas.microsoft.com/office/drawing/2016/5/10/chartex" xmlns:cx5="http://schemas.microsoft.com/office/drawing/2016/5/11/chartex" xmlns:cx6="http://schemas.microsoft.com/office/drawing/2016/5/12/chartex" xmlns:cx7="http://schemas.microsoft.com/office/drawing/2016/5/13/chartex" xmlns:cx8="http://schemas.microsoft.com/office/drawing/2016/5/14/chartex" xmlns:mc="http://schemas.openxmlformats.org/markup-compatibility/2006" xmlns:aink="http://schemas.microsoft.com/office/drawing/2016/ink" xmlns:am3d="http://schemas.microsoft.com/office/drawing/2017/model3d" xmlns:o="urn:schemas-microsoft-com:office:office" xmlns:oel="http://schemas.microsoft.com/office/2019/extlst" xmlns:r="http://purl.oclc.org/ooxml/officeDocument/relationships" xmlns:m="http://purl.oclc.org/ooxml/officeDocument/math" xmlns:v="urn:schemas-microsoft-com:vml" xmlns:wp14="http://schemas.microsoft.com/office/word/2010/wordprocessingDrawing" xmlns:wp="http://purl.oclc.org/ooxml/drawingml/wordprocessingDrawing" xmlns:w10="urn:schemas-microsoft-com:office:word" xmlns:w="http://purl.oclc.org/ooxml/wordprocessingml/main" xmlns:w14="http://schemas.microsoft.com/office/word/2010/wordml" xmlns:w15="http://schemas.microsoft.com/office/word/2012/wordml" xmlns:w16cex="http://schemas.microsoft.com/office/word/2018/wordml/cex" xmlns:w16cid="http://schemas.microsoft.com/office/word/2016/wordml/cid" xmlns:w16="http://schemas.microsoft.com/office/word/2018/wordml" xmlns:w16sdtdh="http://schemas.microsoft.com/office/word/2020/wordml/sdtdatahash" xmlns:w16se="http://schemas.microsoft.com/office/word/2015/wordml/symex" xmlns:wpi="http://schemas.microsoft.com/office/word/2010/wordprocessingInk" xmlns:wne="http://schemas.microsoft.com/office/word/2006/wordml" mc:Ignorable="w14 w15 w16se w16cid w16 w16cex w16sdtdh wne wp14">
+<w:numbering xmlns:cx="http://schemas.microsoft.com/office/drawing/2014/chartex" xmlns:cx1="http://schemas.microsoft.com/office/drawing/2015/9/8/chartex" xmlns:cx2="http://schemas.microsoft.com/office/drawing/2015/10/21/chartex" xmlns:cx3="http://schemas.microsoft.com/office/drawing/2016/5/9/chartex" xmlns:cx4="http://schemas.microsoft.com/office/drawing/2016/5/10/chartex" xmlns:cx5="http://schemas.microsoft.com/office/drawing/2016/5/11/chartex" xmlns:cx6="http://schemas.microsoft.com/office/drawing/2016/5/12/chartex" xmlns:cx7="http://schemas.microsoft.com/office/drawing/2016/5/13/chartex" xmlns:cx8="http://schemas.microsoft.com/office/drawing/2016/5/14/chartex" xmlns:mc="http://schemas.openxmlformats.org/markup-compatibility/2006" xmlns:aink="http://schemas.microsoft.com/office/drawing/2016/ink" xmlns:am3d="http://schemas.microsoft.com/office/drawing/2017/model3d" xmlns:o="urn:schemas-microsoft-com:office:office" xmlns:r="http://purl.oclc.org/ooxml/officeDocument/relationships" xmlns:m="http://purl.oclc.org/ooxml/officeDocument/math" xmlns:v="urn:schemas-microsoft-com:vml" xmlns:wp14="http://schemas.microsoft.com/office/word/2010/wordprocessingDrawing" xmlns:wp="http://purl.oclc.org/ooxml/drawingml/wordprocessingDrawing" xmlns:w10="urn:schemas-microsoft-com:office:word" xmlns:w="http://purl.oclc.org/ooxml/wordprocessingml/main" xmlns:w14="http://schemas.microsoft.com/office/word/2010/wordml" xmlns:w15="http://schemas.microsoft.com/office/word/2012/wordml" xmlns:w16cex="http://schemas.microsoft.com/office/word/2018/wordml/cex" xmlns:w16cid="http://schemas.microsoft.com/office/word/2016/wordml/cid" xmlns:w16="http://schemas.microsoft.com/office/word/2018/wordml" xmlns:w16sdtdh="http://schemas.microsoft.com/office/word/2020/wordml/sdtdatahash" xmlns:w16se="http://schemas.microsoft.com/office/word/2015/wordml/symex" xmlns:wpi="http://schemas.microsoft.com/office/word/2010/wordprocessingInk" xmlns:wne="http://schemas.microsoft.com/office/word/2006/wordml" mc:Ignorable="w14 w15 w16se w16cid w16 w16cex w16sdtdh wne wp14">
   <w:abstractNum w:abstractNumId="0" w15:restartNumberingAfterBreak="0">
     <w:nsid w:val="FFFFFF1D"/>
     <w:multiLevelType w:val="multilevel"/>
@@ -5872,76 +7049,76 @@
       </w:rPr>
     </w:lvl>
   </w:abstractNum>
-  <w:num w:numId="1" w16cid:durableId="485245335">
+  <w:num w:numId="1">
     <w:abstractNumId w:val="14"/>
   </w:num>
-  <w:num w:numId="2" w16cid:durableId="1193685731">
+  <w:num w:numId="2">
     <w:abstractNumId w:val="19"/>
   </w:num>
-  <w:num w:numId="3" w16cid:durableId="1484736125">
+  <w:num w:numId="3">
     <w:abstractNumId w:val="13"/>
   </w:num>
-  <w:num w:numId="4" w16cid:durableId="1602371281">
+  <w:num w:numId="4">
     <w:abstractNumId w:val="16"/>
   </w:num>
-  <w:num w:numId="5" w16cid:durableId="973750513">
+  <w:num w:numId="5">
     <w:abstractNumId w:val="16"/>
   </w:num>
-  <w:num w:numId="6" w16cid:durableId="692800274">
+  <w:num w:numId="6">
     <w:abstractNumId w:val="16"/>
   </w:num>
-  <w:num w:numId="7" w16cid:durableId="1677728785">
+  <w:num w:numId="7">
     <w:abstractNumId w:val="16"/>
   </w:num>
-  <w:num w:numId="8" w16cid:durableId="411700462">
+  <w:num w:numId="8">
     <w:abstractNumId w:val="18"/>
   </w:num>
-  <w:num w:numId="9" w16cid:durableId="2135636102">
+  <w:num w:numId="9">
     <w:abstractNumId w:val="20"/>
   </w:num>
-  <w:num w:numId="10" w16cid:durableId="1615668775">
+  <w:num w:numId="10">
     <w:abstractNumId w:val="15"/>
   </w:num>
-  <w:num w:numId="11" w16cid:durableId="1934898404">
+  <w:num w:numId="11">
     <w:abstractNumId w:val="12"/>
   </w:num>
-  <w:num w:numId="12" w16cid:durableId="534195384">
+  <w:num w:numId="12">
     <w:abstractNumId w:val="11"/>
   </w:num>
-  <w:num w:numId="13" w16cid:durableId="1610818656">
+  <w:num w:numId="13">
     <w:abstractNumId w:val="0"/>
   </w:num>
-  <w:num w:numId="14" w16cid:durableId="926959583">
+  <w:num w:numId="14">
     <w:abstractNumId w:val="10"/>
   </w:num>
-  <w:num w:numId="15" w16cid:durableId="2049720224">
+  <w:num w:numId="15">
     <w:abstractNumId w:val="8"/>
   </w:num>
-  <w:num w:numId="16" w16cid:durableId="133719335">
+  <w:num w:numId="16">
     <w:abstractNumId w:val="7"/>
   </w:num>
-  <w:num w:numId="17" w16cid:durableId="1159611915">
+  <w:num w:numId="17">
     <w:abstractNumId w:val="6"/>
   </w:num>
-  <w:num w:numId="18" w16cid:durableId="1322081481">
+  <w:num w:numId="18">
     <w:abstractNumId w:val="5"/>
   </w:num>
-  <w:num w:numId="19" w16cid:durableId="624315747">
+  <w:num w:numId="19">
     <w:abstractNumId w:val="9"/>
   </w:num>
-  <w:num w:numId="20" w16cid:durableId="225724471">
+  <w:num w:numId="20">
     <w:abstractNumId w:val="4"/>
   </w:num>
-  <w:num w:numId="21" w16cid:durableId="180436841">
+  <w:num w:numId="21">
     <w:abstractNumId w:val="3"/>
   </w:num>
-  <w:num w:numId="22" w16cid:durableId="1691683574">
+  <w:num w:numId="22">
     <w:abstractNumId w:val="2"/>
   </w:num>
-  <w:num w:numId="23" w16cid:durableId="1794130599">
+  <w:num w:numId="23">
     <w:abstractNumId w:val="1"/>
   </w:num>
-  <w:num w:numId="24" w16cid:durableId="1479608461">
+  <w:num w:numId="24">
     <w:abstractNumId w:val="17"/>
   </w:num>
 </w:numbering>

</xml_diff>

<commit_message>
random forest ipynb added
</commit_message>
<xml_diff>
--- a/Documentation/Final Draft/Dissertation_Paper.docx
+++ b/Documentation/Final Draft/Dissertation_Paper.docx
@@ -1,6 +1,6 @@
 
 <file path=word/document.xml><?xml version="1.0" encoding="utf-8"?>
-<w:document xmlns:cx="http://schemas.microsoft.com/office/drawing/2014/chartex" xmlns:cx1="http://schemas.microsoft.com/office/drawing/2015/9/8/chartex" xmlns:cx2="http://schemas.microsoft.com/office/drawing/2015/10/21/chartex" xmlns:cx3="http://schemas.microsoft.com/office/drawing/2016/5/9/chartex" xmlns:cx4="http://schemas.microsoft.com/office/drawing/2016/5/10/chartex" xmlns:cx5="http://schemas.microsoft.com/office/drawing/2016/5/11/chartex" xmlns:cx6="http://schemas.microsoft.com/office/drawing/2016/5/12/chartex" xmlns:cx7="http://schemas.microsoft.com/office/drawing/2016/5/13/chartex" xmlns:cx8="http://schemas.microsoft.com/office/drawing/2016/5/14/chartex" xmlns:mc="http://schemas.openxmlformats.org/markup-compatibility/2006" xmlns:aink="http://schemas.microsoft.com/office/drawing/2016/ink" xmlns:am3d="http://schemas.microsoft.com/office/drawing/2017/model3d" xmlns:o="urn:schemas-microsoft-com:office:office" xmlns:r="http://purl.oclc.org/ooxml/officeDocument/relationships" xmlns:m="http://purl.oclc.org/ooxml/officeDocument/math" xmlns:v="urn:schemas-microsoft-com:vml" xmlns:wp14="http://schemas.microsoft.com/office/word/2010/wordprocessingDrawing" xmlns:wp="http://purl.oclc.org/ooxml/drawingml/wordprocessingDrawing" xmlns:w10="urn:schemas-microsoft-com:office:word" xmlns:w="http://purl.oclc.org/ooxml/wordprocessingml/main" xmlns:w14="http://schemas.microsoft.com/office/word/2010/wordml" xmlns:w15="http://schemas.microsoft.com/office/word/2012/wordml" xmlns:w16cex="http://schemas.microsoft.com/office/word/2018/wordml/cex" xmlns:w16cid="http://schemas.microsoft.com/office/word/2016/wordml/cid" xmlns:w16="http://schemas.microsoft.com/office/word/2018/wordml" xmlns:w16sdtdh="http://schemas.microsoft.com/office/word/2020/wordml/sdtdatahash" xmlns:w16se="http://schemas.microsoft.com/office/word/2015/wordml/symex" xmlns:wpi="http://schemas.microsoft.com/office/word/2010/wordprocessingInk" xmlns:wne="http://schemas.microsoft.com/office/word/2006/wordml" mc:Ignorable="w14 w15 w16se w16cid w16 w16cex w16sdtdh wne wp14" w:conformance="strict">
+<w:document xmlns:cx="http://schemas.microsoft.com/office/drawing/2014/chartex" xmlns:cx1="http://schemas.microsoft.com/office/drawing/2015/9/8/chartex" xmlns:cx2="http://schemas.microsoft.com/office/drawing/2015/10/21/chartex" xmlns:cx3="http://schemas.microsoft.com/office/drawing/2016/5/9/chartex" xmlns:cx4="http://schemas.microsoft.com/office/drawing/2016/5/10/chartex" xmlns:cx5="http://schemas.microsoft.com/office/drawing/2016/5/11/chartex" xmlns:cx6="http://schemas.microsoft.com/office/drawing/2016/5/12/chartex" xmlns:cx7="http://schemas.microsoft.com/office/drawing/2016/5/13/chartex" xmlns:cx8="http://schemas.microsoft.com/office/drawing/2016/5/14/chartex" xmlns:mc="http://schemas.openxmlformats.org/markup-compatibility/2006" xmlns:aink="http://schemas.microsoft.com/office/drawing/2016/ink" xmlns:am3d="http://schemas.microsoft.com/office/drawing/2017/model3d" xmlns:o="urn:schemas-microsoft-com:office:office" xmlns:oel="http://schemas.microsoft.com/office/2019/extlst" xmlns:r="http://purl.oclc.org/ooxml/officeDocument/relationships" xmlns:m="http://purl.oclc.org/ooxml/officeDocument/math" xmlns:v="urn:schemas-microsoft-com:vml" xmlns:wp14="http://schemas.microsoft.com/office/word/2010/wordprocessingDrawing" xmlns:wp="http://purl.oclc.org/ooxml/drawingml/wordprocessingDrawing" xmlns:w10="urn:schemas-microsoft-com:office:word" xmlns:w="http://purl.oclc.org/ooxml/wordprocessingml/main" xmlns:w14="http://schemas.microsoft.com/office/word/2010/wordml" xmlns:w15="http://schemas.microsoft.com/office/word/2012/wordml" xmlns:w16cex="http://schemas.microsoft.com/office/word/2018/wordml/cex" xmlns:w16cid="http://schemas.microsoft.com/office/word/2016/wordml/cid" xmlns:w16="http://schemas.microsoft.com/office/word/2018/wordml" xmlns:w16sdtdh="http://schemas.microsoft.com/office/word/2020/wordml/sdtdatahash" xmlns:w16se="http://schemas.microsoft.com/office/word/2015/wordml/symex" xmlns:wpi="http://schemas.microsoft.com/office/word/2010/wordprocessingInk" xmlns:wne="http://schemas.microsoft.com/office/word/2006/wordml" mc:Ignorable="w14 w15 w16se w16cid w16 w16cex w16sdtdh wne wp14" w:conformance="strict">
   <w:body>
     <w:p>
       <w:pPr>
@@ -431,6 +431,9 @@
       </w:r>
       <w:r>
         <w:t>Classifier</w:t>
+      </w:r>
+      <w:r>
+        <w:t>, Logistic Regression</w:t>
       </w:r>
       <w:r>
         <w:t>.</w:t>
@@ -558,18 +561,18 @@
                 <v:path o:extrusionok="f" gradientshapeok="t" o:connecttype="rect"/>
                 <o:lock v:ext="edit" aspectratio="t"/>
               </v:shapetype>
-              <v:shape id="_x0000_i1025" type="#_x0000_t75" style="width:208.8pt;height:194.4pt" o:ole="">
+              <v:shape id="_x0000_i1025" type="#_x0000_t75" style="width:208.8pt;height:193.8pt" o:ole="">
                 <v:imagedata r:id="rId10" o:title=""/>
               </v:shape>
-              <o:OLEObject Type="Embed" ProgID="PBrush" ShapeID="_x0000_i1025" DrawAspect="Content" ObjectID="_1720882699" r:id="rId11"/>
+              <o:OLEObject Type="Embed" ProgID="PBrush" ShapeID="_x0000_i1025" DrawAspect="Content" ObjectID="_1720973961" r:id="rId11"/>
             </w:object>
           </mc:Choice>
           <mc:Fallback>
             <w:object>
               <w:drawing>
-                <wp:inline distT="0" distB="0" distL="0" distR="0" wp14:anchorId="3804D89A" wp14:editId="60AE3377">
-                  <wp:extent cx="2651760" cy="2468880"/>
-                  <wp:effectExtent l="0" t="0" r="0" b="7620"/>
+                <wp:inline distT="0" distB="0" distL="0" distR="0" wp14:anchorId="0443BDCE" wp14:editId="081FEB7B">
+                  <wp:extent cx="2651760" cy="2461260"/>
+                  <wp:effectExtent l="0" t="0" r="0" b="0"/>
                   <wp:docPr id="1" name="Picture 1"/>
                   <wp:cNvGraphicFramePr>
                     <a:graphicFrameLocks xmlns:a="http://purl.oclc.org/ooxml/drawingml/main" noChangeAspect="1"/>
@@ -583,7 +586,7 @@
                             <a:picLocks noChangeAspect="1" noChangeArrowheads="1"/>
                             <a:extLst>
                               <a:ext uri="{837473B0-CC2E-450a-ABE3-18F120FF3D37}">
-                                <a15:objectPr xmlns:a15="http://schemas.microsoft.com/office/drawing/2012/main" objectId="_1720882699" isActiveX="0" linkType=""/>
+                                <a15:objectPr xmlns:a15="http://schemas.microsoft.com/office/drawing/2012/main" objectId="_1720973961" isActiveX="0" linkType=""/>
                               </a:ext>
                             </a:extLst>
                           </pic:cNvPicPr>
@@ -604,7 +607,7 @@
                         <pic:spPr bwMode="auto">
                           <a:xfrm>
                             <a:off x="0" y="0"/>
-                            <a:ext cx="2651760" cy="2468880"/>
+                            <a:ext cx="2651760" cy="2461260"/>
                           </a:xfrm>
                           <a:prstGeom prst="rect">
                             <a:avLst/>
@@ -1231,6 +1234,58 @@
     </w:p>
     <w:p>
       <w:pPr>
+        <w:pStyle w:val="BodyText"/>
+        <w:ind w:firstLine="0pt"/>
+        <w:rPr>
+          <w:lang w:val="en-GB"/>
+        </w:rPr>
+      </w:pPr>
+      <w:r>
+        <w:rPr>
+          <w:lang w:val="en-GB"/>
+        </w:rPr>
+        <w:tab/>
+        <w:t xml:space="preserve">Based on the analysis of the possible </w:t>
+      </w:r>
+      <w:r>
+        <w:rPr>
+          <w:lang w:val="en-GB"/>
+        </w:rPr>
+        <w:t xml:space="preserve">advantages and drawbacks of all three approaches it can be assumed that the </w:t>
+      </w:r>
+      <w:r>
+        <w:rPr>
+          <w:highlight w:val="yellow"/>
+          <w:lang w:val="en-GB"/>
+        </w:rPr>
+        <w:t xml:space="preserve">Elo based approach </w:t>
+      </w:r>
+      <w:r>
+        <w:rPr>
+          <w:highlight w:val="yellow"/>
+          <w:lang w:val="en-GB"/>
+        </w:rPr>
+        <w:t>will produce the most accurate result</w:t>
+      </w:r>
+      <w:r>
+        <w:rPr>
+          <w:highlight w:val="yellow"/>
+          <w:lang w:val="en-GB"/>
+        </w:rPr>
+        <w:t>.</w:t>
+      </w:r>
+    </w:p>
+    <w:p>
+      <w:pPr>
+        <w:pStyle w:val="BodyText"/>
+        <w:ind w:firstLine="0pt"/>
+        <w:rPr>
+          <w:lang w:val="en-GB"/>
+        </w:rPr>
+      </w:pPr>
+    </w:p>
+    <w:p>
+      <w:pPr>
         <w:pStyle w:val="Heading1"/>
       </w:pPr>
       <w:r>
@@ -1332,6 +1387,14 @@
         </w:rPr>
         <w:t>coaches and trainers to prepare for every likely outcome.</w:t>
       </w:r>
+    </w:p>
+    <w:p>
+      <w:pPr>
+        <w:pStyle w:val="BodyText"/>
+        <w:rPr>
+          <w:lang w:val="en-GB"/>
+        </w:rPr>
+      </w:pPr>
     </w:p>
     <w:p>
       <w:pPr>
@@ -1859,7 +1922,13 @@
         <w:rPr>
           <w:lang w:val="en-GB"/>
         </w:rPr>
-        <w:t xml:space="preserve"> probable wins in a head-to-head matchup between two teams based on</w:t>
+        <w:t xml:space="preserve"> probable wins in a head-to-head </w:t>
+      </w:r>
+      <w:r>
+        <w:rPr>
+          <w:lang w:val="en-GB"/>
+        </w:rPr>
+        <w:t>matchup between two teams based on</w:t>
       </w:r>
       <w:r>
         <w:rPr>
@@ -1895,13 +1964,7 @@
         <w:rPr>
           <w:lang w:val="en-GB"/>
         </w:rPr>
-        <w:t xml:space="preserve">Each of the fifteen teams in each conference are </w:t>
-      </w:r>
-      <w:r>
-        <w:rPr>
-          <w:lang w:val="en-GB"/>
-        </w:rPr>
-        <w:t xml:space="preserve">then </w:t>
+        <w:t xml:space="preserve">Each of the fifteen teams in each conference are then </w:t>
       </w:r>
       <w:r>
         <w:rPr>
@@ -2010,6 +2073,14 @@
     </w:p>
     <w:p>
       <w:pPr>
+        <w:pStyle w:val="BodyText"/>
+        <w:rPr>
+          <w:lang w:val="en-GB"/>
+        </w:rPr>
+      </w:pPr>
+    </w:p>
+    <w:p>
+      <w:pPr>
         <w:pStyle w:val="Heading2"/>
         <w:rPr>
           <w:lang w:val="en-GB"/>
@@ -2385,6 +2456,14 @@
         </w:rPr>
         <w:t xml:space="preserve"> and the user has very little control over what the model actually does [14].</w:t>
       </w:r>
+    </w:p>
+    <w:p>
+      <w:pPr>
+        <w:pStyle w:val="BodyText"/>
+        <w:rPr>
+          <w:lang w:val="en-GB"/>
+        </w:rPr>
+      </w:pPr>
     </w:p>
     <w:p>
       <w:pPr>
@@ -2619,7 +2698,14 @@
         <w:rPr>
           <w:lang w:val="en-GB"/>
         </w:rPr>
-        <w:t xml:space="preserve">won’t ne able to make accurate predictions about </w:t>
+        <w:t xml:space="preserve">won’t ne able to make </w:t>
+      </w:r>
+      <w:r>
+        <w:rPr>
+          <w:lang w:val="en-GB"/>
+        </w:rPr>
+        <w:lastRenderedPageBreak/>
+        <w:t xml:space="preserve">accurate predictions about </w:t>
       </w:r>
       <w:r>
         <w:rPr>
@@ -2734,7 +2820,6 @@
         <w:rPr>
           <w:lang w:val="en-GB"/>
         </w:rPr>
-        <w:lastRenderedPageBreak/>
         <w:t>modifying the algorithm so it could be applied to various other sports</w:t>
       </w:r>
       <w:r>
@@ -2859,6 +2944,14 @@
     <w:p>
       <w:pPr>
         <w:pStyle w:val="Heading2"/>
+      </w:pPr>
+      <w:r>
+        <w:t>Elo Approach</w:t>
+      </w:r>
+    </w:p>
+    <w:p>
+      <w:pPr>
+        <w:pStyle w:val="Heading3"/>
       </w:pPr>
       <w:r>
         <w:t>Plus-Minus Score (+/-)</w:t>
@@ -2886,23 +2979,6 @@
       </w:r>
       <w:r>
         <w:t>s on the court.</w:t>
-      </w:r>
-    </w:p>
-    <w:p>
-      <w:pPr>
-        <w:ind w:firstLine="14.40pt"/>
-        <w:jc w:val="both"/>
-      </w:pPr>
-    </w:p>
-    <w:p>
-      <w:pPr>
-        <w:pStyle w:val="Heading2"/>
-      </w:pPr>
-      <w:r>
-        <w:t>Elo</w:t>
-      </w:r>
-      <w:r>
-        <w:t xml:space="preserve"> Approach</w:t>
       </w:r>
     </w:p>
     <w:p>
@@ -3712,7 +3788,10 @@
         <w:t>the estimate will take too long to recognize important changes.</w:t>
       </w:r>
       <w:r>
-        <w:t xml:space="preserve"> The K factor being selected here depends on the total number of minutes being played by each individual player.</w:t>
+        <w:t xml:space="preserve"> The K factor being selected </w:t>
+      </w:r>
+      <w:r>
+        <w:t>here depends on the total number of minutes being played by each individual player.</w:t>
       </w:r>
     </w:p>
     <w:p>
@@ -3727,10 +3806,7 @@
         <w:t xml:space="preserve">algorithm is too slow to catch up to major trades or signings like when Lebron James was signed by the Lakers or when Kevin Durant left the Golden State Warriors. </w:t>
       </w:r>
       <w:r>
-        <w:t xml:space="preserve">Furthermore, a bad start to the season could result in extremely low team rating, however the </w:t>
-      </w:r>
-      <w:r>
-        <w:t xml:space="preserve">team may </w:t>
+        <w:t xml:space="preserve">Furthermore, a bad start to the season could result in extremely low team rating, however the team may </w:t>
       </w:r>
       <w:r>
         <w:t>go on to finish the season with a win rate of greater than 50%.</w:t>
@@ -3771,7 +3847,7 @@
     <w:p/>
     <w:p>
       <w:pPr>
-        <w:pStyle w:val="Heading2"/>
+        <w:pStyle w:val="Heading3"/>
       </w:pPr>
       <w:r>
         <w:t>Algorithms</w:t>
@@ -3779,58 +3855,58 @@
     </w:p>
     <w:p>
       <w:pPr>
+        <w:pStyle w:val="Heading4"/>
+      </w:pPr>
+      <w:r>
+        <w:t xml:space="preserve">Algorithm 1: </w:t>
+      </w:r>
+      <w:r>
+        <w:t>Update Team Rating</w:t>
+      </w:r>
+    </w:p>
+    <w:p>
+      <w:pPr>
+        <w:jc w:val="start"/>
+      </w:pPr>
+    </w:p>
+    <w:p>
+      <w:pPr>
+        <w:pStyle w:val="Heading4"/>
+      </w:pPr>
+      <w:r>
+        <w:t xml:space="preserve">Algorithm 2: </w:t>
+      </w:r>
+      <w:r>
+        <w:t>Update Player Ratings</w:t>
+      </w:r>
+    </w:p>
+    <w:p/>
+    <w:p>
+      <w:pPr>
+        <w:pStyle w:val="Heading4"/>
+      </w:pPr>
+      <w:r>
+        <w:t>Alg</w:t>
+      </w:r>
+      <w:r>
+        <w:t xml:space="preserve">orithm 3: </w:t>
+      </w:r>
+      <w:r>
+        <w:t>Predict Match Winner</w:t>
+      </w:r>
+    </w:p>
+    <w:p/>
+    <w:p>
+      <w:pPr>
         <w:pStyle w:val="Heading3"/>
       </w:pPr>
       <w:r>
-        <w:t xml:space="preserve">Algorithm 1: </w:t>
-      </w:r>
-      <w:r>
-        <w:t>Update Team Rating</w:t>
-      </w:r>
-    </w:p>
-    <w:p>
-      <w:pPr>
-        <w:jc w:val="start"/>
-      </w:pPr>
-    </w:p>
-    <w:p>
-      <w:pPr>
-        <w:pStyle w:val="Heading3"/>
-      </w:pPr>
-      <w:r>
-        <w:t xml:space="preserve">Algorithm 2: </w:t>
-      </w:r>
-      <w:r>
-        <w:t>Update Player Ratings</w:t>
-      </w:r>
-    </w:p>
-    <w:p/>
-    <w:p>
-      <w:pPr>
-        <w:pStyle w:val="Heading3"/>
-      </w:pPr>
-      <w:r>
-        <w:t>Alg</w:t>
-      </w:r>
-      <w:r>
-        <w:t xml:space="preserve">orithm 3: </w:t>
-      </w:r>
-      <w:r>
-        <w:t>Predict Match Winner</w:t>
-      </w:r>
-    </w:p>
-    <w:p/>
-    <w:p>
-      <w:pPr>
-        <w:pStyle w:val="Heading2"/>
-      </w:pPr>
-      <w:r>
         <w:t>Datasets</w:t>
       </w:r>
     </w:p>
     <w:p>
       <w:pPr>
-        <w:pStyle w:val="Heading3"/>
+        <w:pStyle w:val="Heading4"/>
       </w:pPr>
       <w:r>
         <w:t>Physical Data:</w:t>
@@ -3860,7 +3936,7 @@
     </w:p>
     <w:p>
       <w:pPr>
-        <w:pStyle w:val="Heading3"/>
+        <w:pStyle w:val="Heading4"/>
       </w:pPr>
       <w:r>
         <w:t>Data Scraping</w:t>
@@ -3888,7 +3964,7 @@
     </w:p>
     <w:p>
       <w:pPr>
-        <w:pStyle w:val="Heading3"/>
+        <w:pStyle w:val="Heading4"/>
       </w:pPr>
       <w:r>
         <w:t>Synth</w:t>
@@ -3900,7 +3976,7 @@
     <w:p/>
     <w:p>
       <w:pPr>
-        <w:pStyle w:val="Heading3"/>
+        <w:pStyle w:val="Heading4"/>
       </w:pPr>
       <w:r>
         <w:t>Initialization</w:t>
@@ -3909,7 +3985,7 @@
     <w:p/>
     <w:p>
       <w:pPr>
-        <w:pStyle w:val="Heading3"/>
+        <w:pStyle w:val="Heading4"/>
       </w:pPr>
       <w:r>
         <w:t>Metric Calculation</w:t>
@@ -4042,6 +4118,7 @@
         <w:jc w:val="both"/>
       </w:pPr>
       <w:r>
+        <w:lastRenderedPageBreak/>
         <w:t xml:space="preserve">The </w:t>
       </w:r>
       <w:r>
@@ -4075,11 +4152,7 @@
         <w:t xml:space="preserve"> </w:t>
       </w:r>
       <w:r>
-        <w:t xml:space="preserve">performance is modelled using the +/- metric of individual </w:t>
-      </w:r>
-      <w:r>
-        <w:lastRenderedPageBreak/>
-        <w:t>players</w:t>
+        <w:t>performance is modelled using the +/- metric of individual players</w:t>
       </w:r>
       <w:r>
         <w:t xml:space="preserve">. Individual player ratings are combined </w:t>
@@ -5447,6 +5520,98 @@
           <w:szCs w:val="20"/>
         </w:rPr>
         <w:t xml:space="preserve"> [Accessed July 2022]</w:t>
+      </w:r>
+    </w:p>
+    <w:p>
+      <w:pPr>
+        <w:pStyle w:val="references"/>
+        <w:rPr>
+          <w:sz w:val="20"/>
+          <w:szCs w:val="20"/>
+        </w:rPr>
+      </w:pPr>
+      <w:r>
+        <w:rPr>
+          <w:sz w:val="20"/>
+          <w:szCs w:val="20"/>
+        </w:rPr>
+        <w:t>Campbell, Z. (2020)Development of a logistic regression model to predict the outcome of NBA games.</w:t>
+      </w:r>
+      <w:r>
+        <w:rPr>
+          <w:sz w:val="20"/>
+          <w:szCs w:val="20"/>
+        </w:rPr>
+        <w:t xml:space="preserve"> </w:t>
+      </w:r>
+      <w:r>
+        <w:rPr>
+          <w:sz w:val="20"/>
+          <w:szCs w:val="20"/>
+        </w:rPr>
+        <w:t>DOI</w:t>
+      </w:r>
+      <w:r>
+        <w:rPr>
+          <w:sz w:val="20"/>
+          <w:szCs w:val="20"/>
+        </w:rPr>
+        <w:t>:</w:t>
+      </w:r>
+      <w:r>
+        <w:t xml:space="preserve"> </w:t>
+      </w:r>
+      <w:hyperlink r:id="rId28" w:history="1">
+        <w:r>
+          <w:rPr>
+            <w:rStyle w:val="Hyperlink"/>
+            <w:sz w:val="20"/>
+            <w:szCs w:val="20"/>
+          </w:rPr>
+          <w:t>https://doi.org/10.15786/13701274.v3</w:t>
+        </w:r>
+      </w:hyperlink>
+      <w:r>
+        <w:rPr>
+          <w:sz w:val="20"/>
+          <w:szCs w:val="20"/>
+        </w:rPr>
+        <w:t xml:space="preserve"> </w:t>
+      </w:r>
+      <w:r>
+        <w:rPr>
+          <w:sz w:val="20"/>
+          <w:szCs w:val="20"/>
+        </w:rPr>
+        <w:t>[Accessed:</w:t>
+      </w:r>
+      <w:r>
+        <w:rPr>
+          <w:sz w:val="20"/>
+          <w:szCs w:val="20"/>
+        </w:rPr>
+        <w:t xml:space="preserve"> </w:t>
+      </w:r>
+      <w:r>
+        <w:rPr>
+          <w:sz w:val="20"/>
+          <w:szCs w:val="20"/>
+        </w:rPr>
+        <w:t>August</w:t>
+      </w:r>
+      <w:r>
+        <w:rPr>
+          <w:sz w:val="20"/>
+          <w:szCs w:val="20"/>
+        </w:rPr>
+        <w:t xml:space="preserve"> </w:t>
+      </w:r>
+      <w:r>
+        <w:rPr>
+          <w:sz w:val="20"/>
+          <w:szCs w:val="20"/>
+        </w:rPr>
+        <w:t>2022].</w:t>
       </w:r>
     </w:p>
     <w:p>
@@ -5510,7 +5675,7 @@
 </file>
 
 <file path=word/endnotes.xml><?xml version="1.0" encoding="utf-8"?>
-<w:endnotes xmlns:cx="http://schemas.microsoft.com/office/drawing/2014/chartex" xmlns:cx1="http://schemas.microsoft.com/office/drawing/2015/9/8/chartex" xmlns:cx2="http://schemas.microsoft.com/office/drawing/2015/10/21/chartex" xmlns:cx3="http://schemas.microsoft.com/office/drawing/2016/5/9/chartex" xmlns:cx4="http://schemas.microsoft.com/office/drawing/2016/5/10/chartex" xmlns:cx5="http://schemas.microsoft.com/office/drawing/2016/5/11/chartex" xmlns:cx6="http://schemas.microsoft.com/office/drawing/2016/5/12/chartex" xmlns:cx7="http://schemas.microsoft.com/office/drawing/2016/5/13/chartex" xmlns:cx8="http://schemas.microsoft.com/office/drawing/2016/5/14/chartex" xmlns:mc="http://schemas.openxmlformats.org/markup-compatibility/2006" xmlns:aink="http://schemas.microsoft.com/office/drawing/2016/ink" xmlns:am3d="http://schemas.microsoft.com/office/drawing/2017/model3d" xmlns:o="urn:schemas-microsoft-com:office:office" xmlns:r="http://purl.oclc.org/ooxml/officeDocument/relationships" xmlns:m="http://purl.oclc.org/ooxml/officeDocument/math" xmlns:v="urn:schemas-microsoft-com:vml" xmlns:wp14="http://schemas.microsoft.com/office/word/2010/wordprocessingDrawing" xmlns:wp="http://purl.oclc.org/ooxml/drawingml/wordprocessingDrawing" xmlns:w10="urn:schemas-microsoft-com:office:word" xmlns:w="http://purl.oclc.org/ooxml/wordprocessingml/main" xmlns:w14="http://schemas.microsoft.com/office/word/2010/wordml" xmlns:w15="http://schemas.microsoft.com/office/word/2012/wordml" xmlns:w16cex="http://schemas.microsoft.com/office/word/2018/wordml/cex" xmlns:w16cid="http://schemas.microsoft.com/office/word/2016/wordml/cid" xmlns:w16="http://schemas.microsoft.com/office/word/2018/wordml" xmlns:w16sdtdh="http://schemas.microsoft.com/office/word/2020/wordml/sdtdatahash" xmlns:w16se="http://schemas.microsoft.com/office/word/2015/wordml/symex" xmlns:wpi="http://schemas.microsoft.com/office/word/2010/wordprocessingInk" xmlns:wne="http://schemas.microsoft.com/office/word/2006/wordml" mc:Ignorable="w14 w15 w16se w16cid w16 w16cex w16sdtdh wne wp14">
+<w:endnotes xmlns:cx="http://schemas.microsoft.com/office/drawing/2014/chartex" xmlns:cx1="http://schemas.microsoft.com/office/drawing/2015/9/8/chartex" xmlns:cx2="http://schemas.microsoft.com/office/drawing/2015/10/21/chartex" xmlns:cx3="http://schemas.microsoft.com/office/drawing/2016/5/9/chartex" xmlns:cx4="http://schemas.microsoft.com/office/drawing/2016/5/10/chartex" xmlns:cx5="http://schemas.microsoft.com/office/drawing/2016/5/11/chartex" xmlns:cx6="http://schemas.microsoft.com/office/drawing/2016/5/12/chartex" xmlns:cx7="http://schemas.microsoft.com/office/drawing/2016/5/13/chartex" xmlns:cx8="http://schemas.microsoft.com/office/drawing/2016/5/14/chartex" xmlns:mc="http://schemas.openxmlformats.org/markup-compatibility/2006" xmlns:aink="http://schemas.microsoft.com/office/drawing/2016/ink" xmlns:am3d="http://schemas.microsoft.com/office/drawing/2017/model3d" xmlns:o="urn:schemas-microsoft-com:office:office" xmlns:oel="http://schemas.microsoft.com/office/2019/extlst" xmlns:r="http://purl.oclc.org/ooxml/officeDocument/relationships" xmlns:m="http://purl.oclc.org/ooxml/officeDocument/math" xmlns:v="urn:schemas-microsoft-com:vml" xmlns:wp14="http://schemas.microsoft.com/office/word/2010/wordprocessingDrawing" xmlns:wp="http://purl.oclc.org/ooxml/drawingml/wordprocessingDrawing" xmlns:w10="urn:schemas-microsoft-com:office:word" xmlns:w="http://purl.oclc.org/ooxml/wordprocessingml/main" xmlns:w14="http://schemas.microsoft.com/office/word/2010/wordml" xmlns:w15="http://schemas.microsoft.com/office/word/2012/wordml" xmlns:w16cex="http://schemas.microsoft.com/office/word/2018/wordml/cex" xmlns:w16cid="http://schemas.microsoft.com/office/word/2016/wordml/cid" xmlns:w16="http://schemas.microsoft.com/office/word/2018/wordml" xmlns:w16sdtdh="http://schemas.microsoft.com/office/word/2020/wordml/sdtdatahash" xmlns:w16se="http://schemas.microsoft.com/office/word/2015/wordml/symex" xmlns:wpi="http://schemas.microsoft.com/office/word/2010/wordprocessingInk" xmlns:wne="http://schemas.microsoft.com/office/word/2006/wordml" mc:Ignorable="w14 w15 w16se w16cid w16 w16cex w16sdtdh wne wp14">
   <w:endnote w:type="separator" w:id="-1">
     <w:p>
       <w:r>
@@ -5529,7 +5694,7 @@
 </file>
 
 <file path=word/footer1.xml><?xml version="1.0" encoding="utf-8"?>
-<w:ftr xmlns:cx="http://schemas.microsoft.com/office/drawing/2014/chartex" xmlns:cx1="http://schemas.microsoft.com/office/drawing/2015/9/8/chartex" xmlns:cx2="http://schemas.microsoft.com/office/drawing/2015/10/21/chartex" xmlns:cx3="http://schemas.microsoft.com/office/drawing/2016/5/9/chartex" xmlns:cx4="http://schemas.microsoft.com/office/drawing/2016/5/10/chartex" xmlns:cx5="http://schemas.microsoft.com/office/drawing/2016/5/11/chartex" xmlns:cx6="http://schemas.microsoft.com/office/drawing/2016/5/12/chartex" xmlns:cx7="http://schemas.microsoft.com/office/drawing/2016/5/13/chartex" xmlns:cx8="http://schemas.microsoft.com/office/drawing/2016/5/14/chartex" xmlns:mc="http://schemas.openxmlformats.org/markup-compatibility/2006" xmlns:aink="http://schemas.microsoft.com/office/drawing/2016/ink" xmlns:am3d="http://schemas.microsoft.com/office/drawing/2017/model3d" xmlns:o="urn:schemas-microsoft-com:office:office" xmlns:r="http://purl.oclc.org/ooxml/officeDocument/relationships" xmlns:m="http://purl.oclc.org/ooxml/officeDocument/math" xmlns:v="urn:schemas-microsoft-com:vml" xmlns:wp14="http://schemas.microsoft.com/office/word/2010/wordprocessingDrawing" xmlns:wp="http://purl.oclc.org/ooxml/drawingml/wordprocessingDrawing" xmlns:w10="urn:schemas-microsoft-com:office:word" xmlns:w="http://purl.oclc.org/ooxml/wordprocessingml/main" xmlns:w14="http://schemas.microsoft.com/office/word/2010/wordml" xmlns:w15="http://schemas.microsoft.com/office/word/2012/wordml" xmlns:w16cex="http://schemas.microsoft.com/office/word/2018/wordml/cex" xmlns:w16cid="http://schemas.microsoft.com/office/word/2016/wordml/cid" xmlns:w16="http://schemas.microsoft.com/office/word/2018/wordml" xmlns:w16sdtdh="http://schemas.microsoft.com/office/word/2020/wordml/sdtdatahash" xmlns:w16se="http://schemas.microsoft.com/office/word/2015/wordml/symex" xmlns:wpi="http://schemas.microsoft.com/office/word/2010/wordprocessingInk" xmlns:wne="http://schemas.microsoft.com/office/word/2006/wordml" mc:Ignorable="w14 w15 w16se w16cid w16 w16cex w16sdtdh wne wp14">
+<w:ftr xmlns:cx="http://schemas.microsoft.com/office/drawing/2014/chartex" xmlns:cx1="http://schemas.microsoft.com/office/drawing/2015/9/8/chartex" xmlns:cx2="http://schemas.microsoft.com/office/drawing/2015/10/21/chartex" xmlns:cx3="http://schemas.microsoft.com/office/drawing/2016/5/9/chartex" xmlns:cx4="http://schemas.microsoft.com/office/drawing/2016/5/10/chartex" xmlns:cx5="http://schemas.microsoft.com/office/drawing/2016/5/11/chartex" xmlns:cx6="http://schemas.microsoft.com/office/drawing/2016/5/12/chartex" xmlns:cx7="http://schemas.microsoft.com/office/drawing/2016/5/13/chartex" xmlns:cx8="http://schemas.microsoft.com/office/drawing/2016/5/14/chartex" xmlns:mc="http://schemas.openxmlformats.org/markup-compatibility/2006" xmlns:aink="http://schemas.microsoft.com/office/drawing/2016/ink" xmlns:am3d="http://schemas.microsoft.com/office/drawing/2017/model3d" xmlns:o="urn:schemas-microsoft-com:office:office" xmlns:oel="http://schemas.microsoft.com/office/2019/extlst" xmlns:r="http://purl.oclc.org/ooxml/officeDocument/relationships" xmlns:m="http://purl.oclc.org/ooxml/officeDocument/math" xmlns:v="urn:schemas-microsoft-com:vml" xmlns:wp14="http://schemas.microsoft.com/office/word/2010/wordprocessingDrawing" xmlns:wp="http://purl.oclc.org/ooxml/drawingml/wordprocessingDrawing" xmlns:w10="urn:schemas-microsoft-com:office:word" xmlns:w="http://purl.oclc.org/ooxml/wordprocessingml/main" xmlns:w14="http://schemas.microsoft.com/office/word/2010/wordml" xmlns:w15="http://schemas.microsoft.com/office/word/2012/wordml" xmlns:w16cex="http://schemas.microsoft.com/office/word/2018/wordml/cex" xmlns:w16cid="http://schemas.microsoft.com/office/word/2016/wordml/cid" xmlns:w16="http://schemas.microsoft.com/office/word/2018/wordml" xmlns:w16sdtdh="http://schemas.microsoft.com/office/word/2020/wordml/sdtdatahash" xmlns:w16se="http://schemas.microsoft.com/office/word/2015/wordml/symex" xmlns:wpi="http://schemas.microsoft.com/office/word/2010/wordprocessingInk" xmlns:wne="http://schemas.microsoft.com/office/word/2006/wordml" mc:Ignorable="w14 w15 w16se w16cid w16 w16cex w16sdtdh wne wp14">
   <w:sdt>
     <w:sdtPr>
       <w:id w:val="482514983"/>
@@ -5581,7 +5746,7 @@
 </file>
 
 <file path=word/footer2.xml><?xml version="1.0" encoding="utf-8"?>
-<w:ftr xmlns:cx="http://schemas.microsoft.com/office/drawing/2014/chartex" xmlns:cx1="http://schemas.microsoft.com/office/drawing/2015/9/8/chartex" xmlns:cx2="http://schemas.microsoft.com/office/drawing/2015/10/21/chartex" xmlns:cx3="http://schemas.microsoft.com/office/drawing/2016/5/9/chartex" xmlns:cx4="http://schemas.microsoft.com/office/drawing/2016/5/10/chartex" xmlns:cx5="http://schemas.microsoft.com/office/drawing/2016/5/11/chartex" xmlns:cx6="http://schemas.microsoft.com/office/drawing/2016/5/12/chartex" xmlns:cx7="http://schemas.microsoft.com/office/drawing/2016/5/13/chartex" xmlns:cx8="http://schemas.microsoft.com/office/drawing/2016/5/14/chartex" xmlns:mc="http://schemas.openxmlformats.org/markup-compatibility/2006" xmlns:aink="http://schemas.microsoft.com/office/drawing/2016/ink" xmlns:am3d="http://schemas.microsoft.com/office/drawing/2017/model3d" xmlns:o="urn:schemas-microsoft-com:office:office" xmlns:r="http://purl.oclc.org/ooxml/officeDocument/relationships" xmlns:m="http://purl.oclc.org/ooxml/officeDocument/math" xmlns:v="urn:schemas-microsoft-com:vml" xmlns:wp14="http://schemas.microsoft.com/office/word/2010/wordprocessingDrawing" xmlns:wp="http://purl.oclc.org/ooxml/drawingml/wordprocessingDrawing" xmlns:w10="urn:schemas-microsoft-com:office:word" xmlns:w="http://purl.oclc.org/ooxml/wordprocessingml/main" xmlns:w14="http://schemas.microsoft.com/office/word/2010/wordml" xmlns:w15="http://schemas.microsoft.com/office/word/2012/wordml" xmlns:w16cex="http://schemas.microsoft.com/office/word/2018/wordml/cex" xmlns:w16cid="http://schemas.microsoft.com/office/word/2016/wordml/cid" xmlns:w16="http://schemas.microsoft.com/office/word/2018/wordml" xmlns:w16sdtdh="http://schemas.microsoft.com/office/word/2020/wordml/sdtdatahash" xmlns:w16se="http://schemas.microsoft.com/office/word/2015/wordml/symex" xmlns:wpi="http://schemas.microsoft.com/office/word/2010/wordprocessingInk" xmlns:wne="http://schemas.microsoft.com/office/word/2006/wordml" mc:Ignorable="w14 w15 w16se w16cid w16 w16cex w16sdtdh wne wp14">
+<w:ftr xmlns:cx="http://schemas.microsoft.com/office/drawing/2014/chartex" xmlns:cx1="http://schemas.microsoft.com/office/drawing/2015/9/8/chartex" xmlns:cx2="http://schemas.microsoft.com/office/drawing/2015/10/21/chartex" xmlns:cx3="http://schemas.microsoft.com/office/drawing/2016/5/9/chartex" xmlns:cx4="http://schemas.microsoft.com/office/drawing/2016/5/10/chartex" xmlns:cx5="http://schemas.microsoft.com/office/drawing/2016/5/11/chartex" xmlns:cx6="http://schemas.microsoft.com/office/drawing/2016/5/12/chartex" xmlns:cx7="http://schemas.microsoft.com/office/drawing/2016/5/13/chartex" xmlns:cx8="http://schemas.microsoft.com/office/drawing/2016/5/14/chartex" xmlns:mc="http://schemas.openxmlformats.org/markup-compatibility/2006" xmlns:aink="http://schemas.microsoft.com/office/drawing/2016/ink" xmlns:am3d="http://schemas.microsoft.com/office/drawing/2017/model3d" xmlns:o="urn:schemas-microsoft-com:office:office" xmlns:oel="http://schemas.microsoft.com/office/2019/extlst" xmlns:r="http://purl.oclc.org/ooxml/officeDocument/relationships" xmlns:m="http://purl.oclc.org/ooxml/officeDocument/math" xmlns:v="urn:schemas-microsoft-com:vml" xmlns:wp14="http://schemas.microsoft.com/office/word/2010/wordprocessingDrawing" xmlns:wp="http://purl.oclc.org/ooxml/drawingml/wordprocessingDrawing" xmlns:w10="urn:schemas-microsoft-com:office:word" xmlns:w="http://purl.oclc.org/ooxml/wordprocessingml/main" xmlns:w14="http://schemas.microsoft.com/office/word/2010/wordml" xmlns:w15="http://schemas.microsoft.com/office/word/2012/wordml" xmlns:w16cex="http://schemas.microsoft.com/office/word/2018/wordml/cex" xmlns:w16cid="http://schemas.microsoft.com/office/word/2016/wordml/cid" xmlns:w16="http://schemas.microsoft.com/office/word/2018/wordml" xmlns:w16sdtdh="http://schemas.microsoft.com/office/word/2020/wordml/sdtdatahash" xmlns:w16se="http://schemas.microsoft.com/office/word/2015/wordml/symex" xmlns:wpi="http://schemas.microsoft.com/office/word/2010/wordprocessingInk" xmlns:wne="http://schemas.microsoft.com/office/word/2006/wordml" mc:Ignorable="w14 w15 w16se w16cid w16 w16cex w16sdtdh wne wp14">
   <w:sdt>
     <w:sdtPr>
       <w:id w:val="266271188"/>
@@ -5638,7 +5803,7 @@
 </file>
 
 <file path=word/footnotes.xml><?xml version="1.0" encoding="utf-8"?>
-<w:footnotes xmlns:cx="http://schemas.microsoft.com/office/drawing/2014/chartex" xmlns:cx1="http://schemas.microsoft.com/office/drawing/2015/9/8/chartex" xmlns:cx2="http://schemas.microsoft.com/office/drawing/2015/10/21/chartex" xmlns:cx3="http://schemas.microsoft.com/office/drawing/2016/5/9/chartex" xmlns:cx4="http://schemas.microsoft.com/office/drawing/2016/5/10/chartex" xmlns:cx5="http://schemas.microsoft.com/office/drawing/2016/5/11/chartex" xmlns:cx6="http://schemas.microsoft.com/office/drawing/2016/5/12/chartex" xmlns:cx7="http://schemas.microsoft.com/office/drawing/2016/5/13/chartex" xmlns:cx8="http://schemas.microsoft.com/office/drawing/2016/5/14/chartex" xmlns:mc="http://schemas.openxmlformats.org/markup-compatibility/2006" xmlns:aink="http://schemas.microsoft.com/office/drawing/2016/ink" xmlns:am3d="http://schemas.microsoft.com/office/drawing/2017/model3d" xmlns:o="urn:schemas-microsoft-com:office:office" xmlns:r="http://purl.oclc.org/ooxml/officeDocument/relationships" xmlns:m="http://purl.oclc.org/ooxml/officeDocument/math" xmlns:v="urn:schemas-microsoft-com:vml" xmlns:wp14="http://schemas.microsoft.com/office/word/2010/wordprocessingDrawing" xmlns:wp="http://purl.oclc.org/ooxml/drawingml/wordprocessingDrawing" xmlns:w10="urn:schemas-microsoft-com:office:word" xmlns:w="http://purl.oclc.org/ooxml/wordprocessingml/main" xmlns:w14="http://schemas.microsoft.com/office/word/2010/wordml" xmlns:w15="http://schemas.microsoft.com/office/word/2012/wordml" xmlns:w16cex="http://schemas.microsoft.com/office/word/2018/wordml/cex" xmlns:w16cid="http://schemas.microsoft.com/office/word/2016/wordml/cid" xmlns:w16="http://schemas.microsoft.com/office/word/2018/wordml" xmlns:w16sdtdh="http://schemas.microsoft.com/office/word/2020/wordml/sdtdatahash" xmlns:w16se="http://schemas.microsoft.com/office/word/2015/wordml/symex" xmlns:wpi="http://schemas.microsoft.com/office/word/2010/wordprocessingInk" xmlns:wne="http://schemas.microsoft.com/office/word/2006/wordml" mc:Ignorable="w14 w15 w16se w16cid w16 w16cex w16sdtdh wne wp14">
+<w:footnotes xmlns:cx="http://schemas.microsoft.com/office/drawing/2014/chartex" xmlns:cx1="http://schemas.microsoft.com/office/drawing/2015/9/8/chartex" xmlns:cx2="http://schemas.microsoft.com/office/drawing/2015/10/21/chartex" xmlns:cx3="http://schemas.microsoft.com/office/drawing/2016/5/9/chartex" xmlns:cx4="http://schemas.microsoft.com/office/drawing/2016/5/10/chartex" xmlns:cx5="http://schemas.microsoft.com/office/drawing/2016/5/11/chartex" xmlns:cx6="http://schemas.microsoft.com/office/drawing/2016/5/12/chartex" xmlns:cx7="http://schemas.microsoft.com/office/drawing/2016/5/13/chartex" xmlns:cx8="http://schemas.microsoft.com/office/drawing/2016/5/14/chartex" xmlns:mc="http://schemas.openxmlformats.org/markup-compatibility/2006" xmlns:aink="http://schemas.microsoft.com/office/drawing/2016/ink" xmlns:am3d="http://schemas.microsoft.com/office/drawing/2017/model3d" xmlns:o="urn:schemas-microsoft-com:office:office" xmlns:oel="http://schemas.microsoft.com/office/2019/extlst" xmlns:r="http://purl.oclc.org/ooxml/officeDocument/relationships" xmlns:m="http://purl.oclc.org/ooxml/officeDocument/math" xmlns:v="urn:schemas-microsoft-com:vml" xmlns:wp14="http://schemas.microsoft.com/office/word/2010/wordprocessingDrawing" xmlns:wp="http://purl.oclc.org/ooxml/drawingml/wordprocessingDrawing" xmlns:w10="urn:schemas-microsoft-com:office:word" xmlns:w="http://purl.oclc.org/ooxml/wordprocessingml/main" xmlns:w14="http://schemas.microsoft.com/office/word/2010/wordml" xmlns:w15="http://schemas.microsoft.com/office/word/2012/wordml" xmlns:w16cex="http://schemas.microsoft.com/office/word/2018/wordml/cex" xmlns:w16cid="http://schemas.microsoft.com/office/word/2016/wordml/cid" xmlns:w16="http://schemas.microsoft.com/office/word/2018/wordml" xmlns:w16sdtdh="http://schemas.microsoft.com/office/word/2020/wordml/sdtdatahash" xmlns:w16se="http://schemas.microsoft.com/office/word/2015/wordml/symex" xmlns:wpi="http://schemas.microsoft.com/office/word/2010/wordprocessingInk" xmlns:wne="http://schemas.microsoft.com/office/word/2006/wordml" mc:Ignorable="w14 w15 w16se w16cid w16 w16cex w16sdtdh wne wp14">
   <w:footnote w:type="separator" w:id="-1">
     <w:p>
       <w:r>
@@ -5657,7 +5822,7 @@
 </file>
 
 <file path=word/numbering.xml><?xml version="1.0" encoding="utf-8"?>
-<w:numbering xmlns:cx="http://schemas.microsoft.com/office/drawing/2014/chartex" xmlns:cx1="http://schemas.microsoft.com/office/drawing/2015/9/8/chartex" xmlns:cx2="http://schemas.microsoft.com/office/drawing/2015/10/21/chartex" xmlns:cx3="http://schemas.microsoft.com/office/drawing/2016/5/9/chartex" xmlns:cx4="http://schemas.microsoft.com/office/drawing/2016/5/10/chartex" xmlns:cx5="http://schemas.microsoft.com/office/drawing/2016/5/11/chartex" xmlns:cx6="http://schemas.microsoft.com/office/drawing/2016/5/12/chartex" xmlns:cx7="http://schemas.microsoft.com/office/drawing/2016/5/13/chartex" xmlns:cx8="http://schemas.microsoft.com/office/drawing/2016/5/14/chartex" xmlns:mc="http://schemas.openxmlformats.org/markup-compatibility/2006" xmlns:aink="http://schemas.microsoft.com/office/drawing/2016/ink" xmlns:am3d="http://schemas.microsoft.com/office/drawing/2017/model3d" xmlns:o="urn:schemas-microsoft-com:office:office" xmlns:r="http://purl.oclc.org/ooxml/officeDocument/relationships" xmlns:m="http://purl.oclc.org/ooxml/officeDocument/math" xmlns:v="urn:schemas-microsoft-com:vml" xmlns:wp14="http://schemas.microsoft.com/office/word/2010/wordprocessingDrawing" xmlns:wp="http://purl.oclc.org/ooxml/drawingml/wordprocessingDrawing" xmlns:w10="urn:schemas-microsoft-com:office:word" xmlns:w="http://purl.oclc.org/ooxml/wordprocessingml/main" xmlns:w14="http://schemas.microsoft.com/office/word/2010/wordml" xmlns:w15="http://schemas.microsoft.com/office/word/2012/wordml" xmlns:w16cex="http://schemas.microsoft.com/office/word/2018/wordml/cex" xmlns:w16cid="http://schemas.microsoft.com/office/word/2016/wordml/cid" xmlns:w16="http://schemas.microsoft.com/office/word/2018/wordml" xmlns:w16sdtdh="http://schemas.microsoft.com/office/word/2020/wordml/sdtdatahash" xmlns:w16se="http://schemas.microsoft.com/office/word/2015/wordml/symex" xmlns:wpi="http://schemas.microsoft.com/office/word/2010/wordprocessingInk" xmlns:wne="http://schemas.microsoft.com/office/word/2006/wordml" mc:Ignorable="w14 w15 w16se w16cid w16 w16cex w16sdtdh wne wp14">
+<w:numbering xmlns:cx="http://schemas.microsoft.com/office/drawing/2014/chartex" xmlns:cx1="http://schemas.microsoft.com/office/drawing/2015/9/8/chartex" xmlns:cx2="http://schemas.microsoft.com/office/drawing/2015/10/21/chartex" xmlns:cx3="http://schemas.microsoft.com/office/drawing/2016/5/9/chartex" xmlns:cx4="http://schemas.microsoft.com/office/drawing/2016/5/10/chartex" xmlns:cx5="http://schemas.microsoft.com/office/drawing/2016/5/11/chartex" xmlns:cx6="http://schemas.microsoft.com/office/drawing/2016/5/12/chartex" xmlns:cx7="http://schemas.microsoft.com/office/drawing/2016/5/13/chartex" xmlns:cx8="http://schemas.microsoft.com/office/drawing/2016/5/14/chartex" xmlns:mc="http://schemas.openxmlformats.org/markup-compatibility/2006" xmlns:aink="http://schemas.microsoft.com/office/drawing/2016/ink" xmlns:am3d="http://schemas.microsoft.com/office/drawing/2017/model3d" xmlns:o="urn:schemas-microsoft-com:office:office" xmlns:oel="http://schemas.microsoft.com/office/2019/extlst" xmlns:r="http://purl.oclc.org/ooxml/officeDocument/relationships" xmlns:m="http://purl.oclc.org/ooxml/officeDocument/math" xmlns:v="urn:schemas-microsoft-com:vml" xmlns:wp14="http://schemas.microsoft.com/office/word/2010/wordprocessingDrawing" xmlns:wp="http://purl.oclc.org/ooxml/drawingml/wordprocessingDrawing" xmlns:w10="urn:schemas-microsoft-com:office:word" xmlns:w="http://purl.oclc.org/ooxml/wordprocessingml/main" xmlns:w14="http://schemas.microsoft.com/office/word/2010/wordml" xmlns:w15="http://schemas.microsoft.com/office/word/2012/wordml" xmlns:w16cex="http://schemas.microsoft.com/office/word/2018/wordml/cex" xmlns:w16cid="http://schemas.microsoft.com/office/word/2016/wordml/cid" xmlns:w16="http://schemas.microsoft.com/office/word/2018/wordml" xmlns:w16sdtdh="http://schemas.microsoft.com/office/word/2020/wordml/sdtdatahash" xmlns:w16se="http://schemas.microsoft.com/office/word/2015/wordml/symex" xmlns:wpi="http://schemas.microsoft.com/office/word/2010/wordprocessingInk" xmlns:wne="http://schemas.microsoft.com/office/word/2006/wordml" mc:Ignorable="w14 w15 w16se w16cid w16 w16cex w16sdtdh wne wp14">
   <w:abstractNum w:abstractNumId="0" w15:restartNumberingAfterBreak="0">
     <w:nsid w:val="FFFFFF1D"/>
     <w:multiLevelType w:val="multilevel"/>
@@ -7049,76 +7214,76 @@
       </w:rPr>
     </w:lvl>
   </w:abstractNum>
-  <w:num w:numId="1">
+  <w:num w:numId="1" w16cid:durableId="1793211385">
     <w:abstractNumId w:val="14"/>
   </w:num>
-  <w:num w:numId="2">
+  <w:num w:numId="2" w16cid:durableId="817847478">
     <w:abstractNumId w:val="19"/>
   </w:num>
-  <w:num w:numId="3">
+  <w:num w:numId="3" w16cid:durableId="1200126988">
     <w:abstractNumId w:val="13"/>
   </w:num>
-  <w:num w:numId="4">
+  <w:num w:numId="4" w16cid:durableId="400450709">
     <w:abstractNumId w:val="16"/>
   </w:num>
-  <w:num w:numId="5">
+  <w:num w:numId="5" w16cid:durableId="641351479">
     <w:abstractNumId w:val="16"/>
   </w:num>
-  <w:num w:numId="6">
+  <w:num w:numId="6" w16cid:durableId="1645042312">
     <w:abstractNumId w:val="16"/>
   </w:num>
-  <w:num w:numId="7">
+  <w:num w:numId="7" w16cid:durableId="1748108770">
     <w:abstractNumId w:val="16"/>
   </w:num>
-  <w:num w:numId="8">
+  <w:num w:numId="8" w16cid:durableId="1828665149">
     <w:abstractNumId w:val="18"/>
   </w:num>
-  <w:num w:numId="9">
+  <w:num w:numId="9" w16cid:durableId="217401974">
     <w:abstractNumId w:val="20"/>
   </w:num>
-  <w:num w:numId="10">
+  <w:num w:numId="10" w16cid:durableId="205795536">
     <w:abstractNumId w:val="15"/>
   </w:num>
-  <w:num w:numId="11">
+  <w:num w:numId="11" w16cid:durableId="1767770204">
     <w:abstractNumId w:val="12"/>
   </w:num>
-  <w:num w:numId="12">
+  <w:num w:numId="12" w16cid:durableId="1919166880">
     <w:abstractNumId w:val="11"/>
   </w:num>
-  <w:num w:numId="13">
+  <w:num w:numId="13" w16cid:durableId="2120559063">
     <w:abstractNumId w:val="0"/>
   </w:num>
-  <w:num w:numId="14">
+  <w:num w:numId="14" w16cid:durableId="143277404">
     <w:abstractNumId w:val="10"/>
   </w:num>
-  <w:num w:numId="15">
+  <w:num w:numId="15" w16cid:durableId="211113139">
     <w:abstractNumId w:val="8"/>
   </w:num>
-  <w:num w:numId="16">
+  <w:num w:numId="16" w16cid:durableId="963579458">
     <w:abstractNumId w:val="7"/>
   </w:num>
-  <w:num w:numId="17">
+  <w:num w:numId="17" w16cid:durableId="544877713">
     <w:abstractNumId w:val="6"/>
   </w:num>
-  <w:num w:numId="18">
+  <w:num w:numId="18" w16cid:durableId="1517495992">
     <w:abstractNumId w:val="5"/>
   </w:num>
-  <w:num w:numId="19">
+  <w:num w:numId="19" w16cid:durableId="824129363">
     <w:abstractNumId w:val="9"/>
   </w:num>
-  <w:num w:numId="20">
+  <w:num w:numId="20" w16cid:durableId="1478373321">
     <w:abstractNumId w:val="4"/>
   </w:num>
-  <w:num w:numId="21">
+  <w:num w:numId="21" w16cid:durableId="410471091">
     <w:abstractNumId w:val="3"/>
   </w:num>
-  <w:num w:numId="22">
+  <w:num w:numId="22" w16cid:durableId="1797794125">
     <w:abstractNumId w:val="2"/>
   </w:num>
-  <w:num w:numId="23">
+  <w:num w:numId="23" w16cid:durableId="73167581">
     <w:abstractNumId w:val="1"/>
   </w:num>
-  <w:num w:numId="24">
+  <w:num w:numId="24" w16cid:durableId="446511680">
     <w:abstractNumId w:val="17"/>
   </w:num>
 </w:numbering>

</xml_diff>